<commit_message>
Done the UI design!
Hip hip hoo hah
</commit_message>
<xml_diff>
--- a/Documentation/UID.docx
+++ b/Documentation/UID.docx
@@ -1,6 +1,6 @@
 
 <file path=word/document.xml><?xml version="1.0" encoding="utf-8"?>
-<w:document xmlns:wpc="http://schemas.microsoft.com/office/word/2010/wordprocessingCanvas" xmlns:cx="http://schemas.microsoft.com/office/drawing/2014/chartex" xmlns:cx1="http://schemas.microsoft.com/office/drawing/2015/9/8/chartex" xmlns:cx2="http://schemas.microsoft.com/office/drawing/2015/10/21/chartex" xmlns:mc="http://schemas.openxmlformats.org/markup-compatibility/2006" xmlns:o="urn:schemas-microsoft-com:office:office" xmlns:r="http://schemas.openxmlformats.org/officeDocument/2006/relationships" xmlns:m="http://schemas.openxmlformats.org/officeDocument/2006/math" xmlns:v="urn:schemas-microsoft-com:vml" xmlns:wp14="http://schemas.microsoft.com/office/word/2010/wordprocessingDrawing" xmlns:wp="http://schemas.openxmlformats.org/drawingml/2006/wordprocessingDrawing" xmlns:w10="urn:schemas-microsoft-com:office:word" xmlns:w="http://schemas.openxmlformats.org/wordprocessingml/2006/main" xmlns:w14="http://schemas.microsoft.com/office/word/2010/wordml" xmlns:w15="http://schemas.microsoft.com/office/word/2012/wordml" xmlns:w16se="http://schemas.microsoft.com/office/word/2015/wordml/symex" xmlns:wpg="http://schemas.microsoft.com/office/word/2010/wordprocessingGroup" xmlns:wpi="http://schemas.microsoft.com/office/word/2010/wordprocessingInk" xmlns:wne="http://schemas.microsoft.com/office/word/2006/wordml" xmlns:wps="http://schemas.microsoft.com/office/word/2010/wordprocessingShape" mc:Ignorable="w14 w15 w16se wp14">
+<w:document xmlns:wpc="http://schemas.microsoft.com/office/word/2010/wordprocessingCanvas" xmlns:mc="http://schemas.openxmlformats.org/markup-compatibility/2006" xmlns:o="urn:schemas-microsoft-com:office:office" xmlns:r="http://schemas.openxmlformats.org/officeDocument/2006/relationships" xmlns:m="http://schemas.openxmlformats.org/officeDocument/2006/math" xmlns:v="urn:schemas-microsoft-com:vml" xmlns:wp14="http://schemas.microsoft.com/office/word/2010/wordprocessingDrawing" xmlns:wp="http://schemas.openxmlformats.org/drawingml/2006/wordprocessingDrawing" xmlns:w10="urn:schemas-microsoft-com:office:word" xmlns:w="http://schemas.openxmlformats.org/wordprocessingml/2006/main" xmlns:w14="http://schemas.microsoft.com/office/word/2010/wordml" xmlns:w15="http://schemas.microsoft.com/office/word/2012/wordml" xmlns:wpg="http://schemas.microsoft.com/office/word/2010/wordprocessingGroup" xmlns:wpi="http://schemas.microsoft.com/office/word/2010/wordprocessingInk" xmlns:wne="http://schemas.microsoft.com/office/word/2006/wordml" xmlns:wps="http://schemas.microsoft.com/office/word/2010/wordprocessingShape" mc:Ignorable="w14 w15 wp14">
   <w:body>
     <w:p>
       <w:pPr>
@@ -25,12 +25,14 @@
           <w:sz w:val="40"/>
         </w:rPr>
       </w:pPr>
+      <w:proofErr w:type="gramStart"/>
       <w:r>
         <w:rPr>
           <w:sz w:val="40"/>
         </w:rPr>
         <w:t>for</w:t>
       </w:r>
+      <w:proofErr w:type="gramEnd"/>
     </w:p>
     <w:p>
       <w:pPr>
@@ -56,8 +58,45 @@
         <w:spacing w:after="100"/>
       </w:pPr>
       <w:r>
-        <w:t>Prepared by Garrett Grube,                                                                    Jeff Deely, Ritesh Misra,                                                                          Spencer Worms, Xavier Torgerson</w:t>
-      </w:r>
+        <w:t xml:space="preserve">Prepared by Garrett </w:t>
+      </w:r>
+      <w:proofErr w:type="spellStart"/>
+      <w:r>
+        <w:t>Grube</w:t>
+      </w:r>
+      <w:proofErr w:type="spellEnd"/>
+      <w:r>
+        <w:t xml:space="preserve">,                                                                    Jeff </w:t>
+      </w:r>
+      <w:proofErr w:type="spellStart"/>
+      <w:r>
+        <w:t>Deely</w:t>
+      </w:r>
+      <w:proofErr w:type="spellEnd"/>
+      <w:r>
+        <w:t xml:space="preserve">, </w:t>
+      </w:r>
+      <w:proofErr w:type="spellStart"/>
+      <w:r>
+        <w:t>Ritesh</w:t>
+      </w:r>
+      <w:proofErr w:type="spellEnd"/>
+      <w:r>
+        <w:t xml:space="preserve"> </w:t>
+      </w:r>
+      <w:proofErr w:type="spellStart"/>
+      <w:r>
+        <w:t>Misra</w:t>
+      </w:r>
+      <w:proofErr w:type="spellEnd"/>
+      <w:r>
+        <w:t xml:space="preserve">,                                                                          Spencer Worms, Xavier </w:t>
+      </w:r>
+      <w:proofErr w:type="spellStart"/>
+      <w:r>
+        <w:t>Torgerson</w:t>
+      </w:r>
+      <w:proofErr w:type="spellEnd"/>
     </w:p>
     <w:p>
       <w:pPr>
@@ -898,8 +937,13 @@
               <w:spacing w:before="40" w:after="100"/>
             </w:pPr>
             <w:r>
-              <w:t>Garrett Grube</w:t>
+              <w:t xml:space="preserve">Garrett </w:t>
             </w:r>
+            <w:proofErr w:type="spellStart"/>
+            <w:r>
+              <w:t>Grube</w:t>
+            </w:r>
+            <w:proofErr w:type="spellEnd"/>
           </w:p>
         </w:tc>
         <w:tc>
@@ -961,8 +1005,13 @@
               <w:spacing w:before="40" w:after="100"/>
             </w:pPr>
             <w:r>
-              <w:t>Garrett Grube</w:t>
+              <w:t xml:space="preserve">Garrett </w:t>
             </w:r>
+            <w:proofErr w:type="spellStart"/>
+            <w:r>
+              <w:t>Grube</w:t>
+            </w:r>
+            <w:proofErr w:type="spellEnd"/>
           </w:p>
         </w:tc>
         <w:tc>
@@ -1015,8 +1064,13 @@
               <w:spacing w:before="40" w:after="100"/>
             </w:pPr>
             <w:r>
-              <w:t>Jeff Deely</w:t>
+              <w:t xml:space="preserve">Jeff </w:t>
             </w:r>
+            <w:proofErr w:type="spellStart"/>
+            <w:r>
+              <w:t>Deely</w:t>
+            </w:r>
+            <w:proofErr w:type="spellEnd"/>
           </w:p>
         </w:tc>
         <w:tc>
@@ -1298,6 +1352,9 @@
       <w:r>
         <w:t>Intended User</w:t>
       </w:r>
+      <w:r>
+        <w:t xml:space="preserve"> – The Dispatcher</w:t>
+      </w:r>
     </w:p>
     <w:p>
       <w:pPr>
@@ -1309,64 +1366,28 @@
       </w:r>
     </w:p>
     <w:p>
-      <w:pPr>
-        <w:pStyle w:val="Heading3"/>
-        <w:spacing w:after="100"/>
-      </w:pPr>
-      <w:r>
-        <w:t>Description</w:t>
-      </w:r>
-    </w:p>
-    <w:p>
-      <w:pPr>
-        <w:pStyle w:val="Heading2"/>
-        <w:spacing w:after="100"/>
-      </w:pPr>
-      <w:bookmarkStart w:id="14" w:name="_Toc462610407"/>
-      <w:r>
-        <w:t>Track Controller</w:t>
-      </w:r>
-      <w:bookmarkEnd w:id="14"/>
-    </w:p>
-    <w:p>
-      <w:pPr>
-        <w:pStyle w:val="Heading3"/>
-        <w:spacing w:after="100"/>
-      </w:pPr>
-      <w:r>
-        <w:t>Intended User</w:t>
-      </w:r>
-    </w:p>
-    <w:p>
-      <w:pPr>
-        <w:pStyle w:val="Heading3"/>
-        <w:spacing w:after="100"/>
-      </w:pPr>
-      <w:r>
-        <w:t>Screenshot</w:t>
-      </w:r>
-    </w:p>
-    <w:p>
-      <w:pPr>
-        <w:spacing w:after="100"/>
-      </w:pPr>
-      <w:r>
-        <w:rPr>
-          <w:noProof/>
-        </w:rPr>
+      <w:r>
         <w:drawing>
-          <wp:anchor distT="0" distB="0" distL="114300" distR="114300" simplePos="0" relativeHeight="251659776" behindDoc="0" locked="0" layoutInCell="1" allowOverlap="1" wp14:anchorId="100B576C" wp14:editId="1E259730">
+          <wp:anchor distT="0" distB="0" distL="114300" distR="114300" simplePos="0" relativeHeight="251664384" behindDoc="0" locked="0" layoutInCell="1" allowOverlap="1" wp14:anchorId="6C95A478" wp14:editId="43D37798">
             <wp:simplePos x="0" y="0"/>
-            <wp:positionH relativeFrom="column">
-              <wp:posOffset>300990</wp:posOffset>
+            <wp:positionH relativeFrom="margin">
+              <wp:posOffset>0</wp:posOffset>
             </wp:positionH>
             <wp:positionV relativeFrom="paragraph">
-              <wp:posOffset>73025</wp:posOffset>
+              <wp:posOffset>151765</wp:posOffset>
             </wp:positionV>
-            <wp:extent cx="5943600" cy="3085465"/>
-            <wp:effectExtent l="0" t="0" r="0" b="635"/>
-            <wp:wrapNone/>
-            <wp:docPr id="3" name="Picture 3"/>
+            <wp:extent cx="5430520" cy="3987800"/>
+            <wp:effectExtent l="0" t="0" r="0" b="0"/>
+            <wp:wrapThrough wrapText="bothSides">
+              <wp:wrapPolygon edited="0">
+                <wp:start x="0" y="0"/>
+                <wp:lineTo x="0" y="21462"/>
+                <wp:lineTo x="21519" y="21462"/>
+                <wp:lineTo x="21519" y="0"/>
+                <wp:lineTo x="0" y="0"/>
+              </wp:wrapPolygon>
+            </wp:wrapThrough>
+            <wp:docPr id="10" name="Picture 10"/>
             <wp:cNvGraphicFramePr>
               <a:graphicFrameLocks xmlns:a="http://schemas.openxmlformats.org/drawingml/2006/main" noChangeAspect="1"/>
             </wp:cNvGraphicFramePr>
@@ -1374,10 +1395,10 @@
               <a:graphicData uri="http://schemas.openxmlformats.org/drawingml/2006/picture">
                 <pic:pic xmlns:pic="http://schemas.openxmlformats.org/drawingml/2006/picture">
                   <pic:nvPicPr>
-                    <pic:cNvPr id="0" name=""/>
+                    <pic:cNvPr id="1" name="GUI.png"/>
                     <pic:cNvPicPr/>
                   </pic:nvPicPr>
-                  <pic:blipFill rotWithShape="1">
+                  <pic:blipFill>
                     <a:blip r:embed="rId11">
                       <a:extLst>
                         <a:ext uri="{28A0092B-C50C-407E-A947-70E740481C1C}">
@@ -1385,38 +1406,1217 @@
                         </a:ext>
                       </a:extLst>
                     </a:blip>
-                    <a:srcRect t="1521"/>
-                    <a:stretch/>
+                    <a:stretch>
+                      <a:fillRect/>
+                    </a:stretch>
+                  </pic:blipFill>
+                  <pic:spPr>
+                    <a:xfrm>
+                      <a:off x="0" y="0"/>
+                      <a:ext cx="5430520" cy="3987800"/>
+                    </a:xfrm>
+                    <a:prstGeom prst="rect">
+                      <a:avLst/>
+                    </a:prstGeom>
+                  </pic:spPr>
+                </pic:pic>
+              </a:graphicData>
+            </a:graphic>
+            <wp14:sizeRelV relativeFrom="margin">
+              <wp14:pctHeight>0</wp14:pctHeight>
+            </wp14:sizeRelV>
+          </wp:anchor>
+        </w:drawing>
+      </w:r>
+      <w:r>
+        <mc:AlternateContent>
+          <mc:Choice Requires="wps">
+            <w:drawing>
+              <wp:anchor distT="0" distB="0" distL="114300" distR="114300" simplePos="0" relativeHeight="251668480" behindDoc="0" locked="0" layoutInCell="1" allowOverlap="1" wp14:anchorId="5ACAA0E4" wp14:editId="2A8B4304">
+                <wp:simplePos x="0" y="0"/>
+                <wp:positionH relativeFrom="column">
+                  <wp:posOffset>-1967865</wp:posOffset>
+                </wp:positionH>
+                <wp:positionV relativeFrom="paragraph">
+                  <wp:posOffset>1981200</wp:posOffset>
+                </wp:positionV>
+                <wp:extent cx="1460500" cy="1549400"/>
+                <wp:effectExtent l="0" t="0" r="25400" b="12700"/>
+                <wp:wrapNone/>
+                <wp:docPr id="8" name="Rectangle 8"/>
+                <wp:cNvGraphicFramePr/>
+                <a:graphic xmlns:a="http://schemas.openxmlformats.org/drawingml/2006/main">
+                  <a:graphicData uri="http://schemas.microsoft.com/office/word/2010/wordprocessingShape">
+                    <wps:wsp>
+                      <wps:cNvSpPr/>
+                      <wps:spPr>
+                        <a:xfrm>
+                          <a:off x="0" y="0"/>
+                          <a:ext cx="1460500" cy="1549400"/>
+                        </a:xfrm>
+                        <a:prstGeom prst="rect">
+                          <a:avLst/>
+                        </a:prstGeom>
+                        <a:noFill/>
+                        <a:ln>
+                          <a:solidFill>
+                            <a:schemeClr val="accent1">
+                              <a:lumMod val="50000"/>
+                            </a:schemeClr>
+                          </a:solidFill>
+                        </a:ln>
+                      </wps:spPr>
+                      <wps:style>
+                        <a:lnRef idx="2">
+                          <a:schemeClr val="accent6"/>
+                        </a:lnRef>
+                        <a:fillRef idx="1">
+                          <a:schemeClr val="lt1"/>
+                        </a:fillRef>
+                        <a:effectRef idx="0">
+                          <a:schemeClr val="accent6"/>
+                        </a:effectRef>
+                        <a:fontRef idx="minor">
+                          <a:schemeClr val="dk1"/>
+                        </a:fontRef>
+                      </wps:style>
+                      <wps:bodyPr rot="0" spcFirstLastPara="0" vertOverflow="overflow" horzOverflow="overflow" vert="horz" wrap="square" lIns="91440" tIns="45720" rIns="91440" bIns="45720" numCol="1" spcCol="0" rtlCol="0" fromWordArt="0" anchor="ctr" anchorCtr="0" forceAA="0" compatLnSpc="1">
+                        <a:prstTxWarp prst="textNoShape">
+                          <a:avLst/>
+                        </a:prstTxWarp>
+                        <a:noAutofit/>
+                      </wps:bodyPr>
+                    </wps:wsp>
+                  </a:graphicData>
+                </a:graphic>
+                <wp14:sizeRelH relativeFrom="margin">
+                  <wp14:pctWidth>0</wp14:pctWidth>
+                </wp14:sizeRelH>
+                <wp14:sizeRelV relativeFrom="margin">
+                  <wp14:pctHeight>0</wp14:pctHeight>
+                </wp14:sizeRelV>
+              </wp:anchor>
+            </w:drawing>
+          </mc:Choice>
+          <mc:Fallback>
+            <w:pict>
+              <v:rect w14:anchorId="16383334" id="Rectangle 8" o:spid="_x0000_s1026" style="position:absolute;margin-left:-154.95pt;margin-top:156pt;width:115pt;height:122pt;z-index:251668480;visibility:visible;mso-wrap-style:square;mso-width-percent:0;mso-height-percent:0;mso-wrap-distance-left:9pt;mso-wrap-distance-top:0;mso-wrap-distance-right:9pt;mso-wrap-distance-bottom:0;mso-position-horizontal:absolute;mso-position-horizontal-relative:text;mso-position-vertical:absolute;mso-position-vertical-relative:text;mso-width-percent:0;mso-height-percent:0;mso-width-relative:margin;mso-height-relative:margin;v-text-anchor:middle" o:gfxdata="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" filled="f" strokecolor="#1f4d78 [1604]" strokeweight="1pt"/>
+            </w:pict>
+          </mc:Fallback>
+        </mc:AlternateContent>
+      </w:r>
+    </w:p>
+    <w:p/>
+    <w:p>
+      <w:r>
+        <mc:AlternateContent>
+          <mc:Choice Requires="wps">
+            <w:drawing>
+              <wp:anchor distT="0" distB="0" distL="114300" distR="114300" simplePos="0" relativeHeight="251658240" behindDoc="0" locked="0" layoutInCell="1" allowOverlap="1" wp14:anchorId="3FE07A3A" wp14:editId="21BDEA66">
+                <wp:simplePos x="0" y="0"/>
+                <wp:positionH relativeFrom="column">
+                  <wp:posOffset>-1336675</wp:posOffset>
+                </wp:positionH>
+                <wp:positionV relativeFrom="paragraph">
+                  <wp:posOffset>74930</wp:posOffset>
+                </wp:positionV>
+                <wp:extent cx="1085850" cy="1416050"/>
+                <wp:effectExtent l="0" t="0" r="19050" b="12700"/>
+                <wp:wrapNone/>
+                <wp:docPr id="4" name="Rectangle 4"/>
+                <wp:cNvGraphicFramePr/>
+                <a:graphic xmlns:a="http://schemas.openxmlformats.org/drawingml/2006/main">
+                  <a:graphicData uri="http://schemas.microsoft.com/office/word/2010/wordprocessingShape">
+                    <wps:wsp>
+                      <wps:cNvSpPr/>
+                      <wps:spPr>
+                        <a:xfrm>
+                          <a:off x="0" y="0"/>
+                          <a:ext cx="1085850" cy="1416050"/>
+                        </a:xfrm>
+                        <a:prstGeom prst="rect">
+                          <a:avLst/>
+                        </a:prstGeom>
+                        <a:noFill/>
+                        <a:ln>
+                          <a:solidFill>
+                            <a:schemeClr val="accent1">
+                              <a:lumMod val="50000"/>
+                            </a:schemeClr>
+                          </a:solidFill>
+                        </a:ln>
+                      </wps:spPr>
+                      <wps:style>
+                        <a:lnRef idx="2">
+                          <a:schemeClr val="accent6"/>
+                        </a:lnRef>
+                        <a:fillRef idx="1">
+                          <a:schemeClr val="lt1"/>
+                        </a:fillRef>
+                        <a:effectRef idx="0">
+                          <a:schemeClr val="accent6"/>
+                        </a:effectRef>
+                        <a:fontRef idx="minor">
+                          <a:schemeClr val="dk1"/>
+                        </a:fontRef>
+                      </wps:style>
+                      <wps:bodyPr rot="0" spcFirstLastPara="0" vertOverflow="overflow" horzOverflow="overflow" vert="horz" wrap="square" lIns="91440" tIns="45720" rIns="91440" bIns="45720" numCol="1" spcCol="0" rtlCol="0" fromWordArt="0" anchor="ctr" anchorCtr="0" forceAA="0" compatLnSpc="1">
+                        <a:prstTxWarp prst="textNoShape">
+                          <a:avLst/>
+                        </a:prstTxWarp>
+                        <a:noAutofit/>
+                      </wps:bodyPr>
+                    </wps:wsp>
+                  </a:graphicData>
+                </a:graphic>
+                <wp14:sizeRelH relativeFrom="margin">
+                  <wp14:pctWidth>0</wp14:pctWidth>
+                </wp14:sizeRelH>
+                <wp14:sizeRelV relativeFrom="margin">
+                  <wp14:pctHeight>0</wp14:pctHeight>
+                </wp14:sizeRelV>
+              </wp:anchor>
+            </w:drawing>
+          </mc:Choice>
+          <mc:Fallback>
+            <w:pict>
+              <v:rect w14:anchorId="51A7B7DC" id="Rectangle 4" o:spid="_x0000_s1026" style="position:absolute;margin-left:-105.25pt;margin-top:5.9pt;width:85.5pt;height:111.5pt;z-index:251658240;visibility:visible;mso-wrap-style:square;mso-width-percent:0;mso-height-percent:0;mso-wrap-distance-left:9pt;mso-wrap-distance-top:0;mso-wrap-distance-right:9pt;mso-wrap-distance-bottom:0;mso-position-horizontal:absolute;mso-position-horizontal-relative:text;mso-position-vertical:absolute;mso-position-vertical-relative:text;mso-width-percent:0;mso-height-percent:0;mso-width-relative:margin;mso-height-relative:margin;v-text-anchor:middle" o:gfxdata="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" filled="f" strokecolor="#1f4d78 [1604]" strokeweight="1pt"/>
+            </w:pict>
+          </mc:Fallback>
+        </mc:AlternateContent>
+      </w:r>
+      <w:r>
+        <mc:AlternateContent>
+          <mc:Choice Requires="wps">
+            <w:drawing>
+              <wp:anchor distT="0" distB="0" distL="114300" distR="114300" simplePos="0" relativeHeight="251643904" behindDoc="0" locked="0" layoutInCell="1" allowOverlap="1" wp14:anchorId="0DD6110B" wp14:editId="68587922">
+                <wp:simplePos x="0" y="0"/>
+                <wp:positionH relativeFrom="column">
+                  <wp:posOffset>-2536825</wp:posOffset>
+                </wp:positionH>
+                <wp:positionV relativeFrom="paragraph">
+                  <wp:posOffset>106680</wp:posOffset>
+                </wp:positionV>
+                <wp:extent cx="1085850" cy="1441450"/>
+                <wp:effectExtent l="0" t="0" r="19050" b="25400"/>
+                <wp:wrapNone/>
+                <wp:docPr id="2" name="Rectangle 2"/>
+                <wp:cNvGraphicFramePr/>
+                <a:graphic xmlns:a="http://schemas.openxmlformats.org/drawingml/2006/main">
+                  <a:graphicData uri="http://schemas.microsoft.com/office/word/2010/wordprocessingShape">
+                    <wps:wsp>
+                      <wps:cNvSpPr/>
+                      <wps:spPr>
+                        <a:xfrm>
+                          <a:off x="0" y="0"/>
+                          <a:ext cx="1085850" cy="1441450"/>
+                        </a:xfrm>
+                        <a:prstGeom prst="rect">
+                          <a:avLst/>
+                        </a:prstGeom>
+                        <a:noFill/>
+                        <a:ln>
+                          <a:solidFill>
+                            <a:schemeClr val="accent1">
+                              <a:lumMod val="50000"/>
+                            </a:schemeClr>
+                          </a:solidFill>
+                        </a:ln>
+                      </wps:spPr>
+                      <wps:style>
+                        <a:lnRef idx="2">
+                          <a:schemeClr val="accent6"/>
+                        </a:lnRef>
+                        <a:fillRef idx="1">
+                          <a:schemeClr val="lt1"/>
+                        </a:fillRef>
+                        <a:effectRef idx="0">
+                          <a:schemeClr val="accent6"/>
+                        </a:effectRef>
+                        <a:fontRef idx="minor">
+                          <a:schemeClr val="dk1"/>
+                        </a:fontRef>
+                      </wps:style>
+                      <wps:bodyPr rot="0" spcFirstLastPara="0" vertOverflow="overflow" horzOverflow="overflow" vert="horz" wrap="square" lIns="91440" tIns="45720" rIns="91440" bIns="45720" numCol="1" spcCol="0" rtlCol="0" fromWordArt="0" anchor="ctr" anchorCtr="0" forceAA="0" compatLnSpc="1">
+                        <a:prstTxWarp prst="textNoShape">
+                          <a:avLst/>
+                        </a:prstTxWarp>
+                        <a:noAutofit/>
+                      </wps:bodyPr>
+                    </wps:wsp>
+                  </a:graphicData>
+                </a:graphic>
+                <wp14:sizeRelH relativeFrom="margin">
+                  <wp14:pctWidth>0</wp14:pctWidth>
+                </wp14:sizeRelH>
+                <wp14:sizeRelV relativeFrom="margin">
+                  <wp14:pctHeight>0</wp14:pctHeight>
+                </wp14:sizeRelV>
+              </wp:anchor>
+            </w:drawing>
+          </mc:Choice>
+          <mc:Fallback>
+            <w:pict>
+              <v:rect w14:anchorId="6209A020" id="Rectangle 2" o:spid="_x0000_s1026" style="position:absolute;margin-left:-199.75pt;margin-top:8.4pt;width:85.5pt;height:113.5pt;z-index:251643904;visibility:visible;mso-wrap-style:square;mso-width-percent:0;mso-height-percent:0;mso-wrap-distance-left:9pt;mso-wrap-distance-top:0;mso-wrap-distance-right:9pt;mso-wrap-distance-bottom:0;mso-position-horizontal:absolute;mso-position-horizontal-relative:text;mso-position-vertical:absolute;mso-position-vertical-relative:text;mso-width-percent:0;mso-height-percent:0;mso-width-relative:margin;mso-height-relative:margin;v-text-anchor:middle" o:gfxdata="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" filled="f" strokecolor="#1f4d78 [1604]" strokeweight="1pt"/>
+            </w:pict>
+          </mc:Fallback>
+        </mc:AlternateContent>
+      </w:r>
+    </w:p>
+    <w:p/>
+    <w:p/>
+    <w:p/>
+    <w:p/>
+    <w:p/>
+    <w:p/>
+    <w:p/>
+    <w:p/>
+    <w:p/>
+    <w:p>
+      <w:r>
+        <mc:AlternateContent>
+          <mc:Choice Requires="wps">
+            <w:drawing>
+              <wp:anchor distT="45720" distB="45720" distL="114300" distR="114300" simplePos="0" relativeHeight="251665408" behindDoc="0" locked="0" layoutInCell="1" allowOverlap="1" wp14:anchorId="252BF8A7" wp14:editId="22EED657">
+                <wp:simplePos x="0" y="0"/>
+                <wp:positionH relativeFrom="column">
+                  <wp:posOffset>-462915</wp:posOffset>
+                </wp:positionH>
+                <wp:positionV relativeFrom="paragraph">
+                  <wp:posOffset>7620</wp:posOffset>
+                </wp:positionV>
+                <wp:extent cx="241300" cy="273050"/>
+                <wp:effectExtent l="0" t="0" r="25400" b="12700"/>
+                <wp:wrapSquare wrapText="bothSides"/>
+                <wp:docPr id="7" name="Text Box 2"/>
+                <wp:cNvGraphicFramePr>
+                  <a:graphicFrameLocks xmlns:a="http://schemas.openxmlformats.org/drawingml/2006/main"/>
+                </wp:cNvGraphicFramePr>
+                <a:graphic xmlns:a="http://schemas.openxmlformats.org/drawingml/2006/main">
+                  <a:graphicData uri="http://schemas.microsoft.com/office/word/2010/wordprocessingShape">
+                    <wps:wsp>
+                      <wps:cNvSpPr txBox="1">
+                        <a:spLocks noChangeArrowheads="1"/>
+                      </wps:cNvSpPr>
+                      <wps:spPr bwMode="auto">
+                        <a:xfrm>
+                          <a:off x="0" y="0"/>
+                          <a:ext cx="241300" cy="273050"/>
+                        </a:xfrm>
+                        <a:prstGeom prst="rect">
+                          <a:avLst/>
+                        </a:prstGeom>
+                        <a:noFill/>
+                        <a:ln w="9525">
+                          <a:solidFill>
+                            <a:schemeClr val="accent1">
+                              <a:lumMod val="50000"/>
+                            </a:schemeClr>
+                          </a:solidFill>
+                          <a:miter lim="800000"/>
+                          <a:headEnd/>
+                          <a:tailEnd/>
+                        </a:ln>
+                      </wps:spPr>
+                      <wps:txbx>
+                        <w:txbxContent>
+                          <w:p>
+                            <w:r>
+                              <w:t>22</w:t>
+                            </w:r>
+                          </w:p>
+                        </w:txbxContent>
+                      </wps:txbx>
+                      <wps:bodyPr rot="0" vert="horz" wrap="square" lIns="91440" tIns="45720" rIns="91440" bIns="45720" anchor="t" anchorCtr="0">
+                        <a:noAutofit/>
+                      </wps:bodyPr>
+                    </wps:wsp>
+                  </a:graphicData>
+                </a:graphic>
+                <wp14:sizeRelH relativeFrom="margin">
+                  <wp14:pctWidth>0</wp14:pctWidth>
+                </wp14:sizeRelH>
+                <wp14:sizeRelV relativeFrom="margin">
+                  <wp14:pctHeight>0</wp14:pctHeight>
+                </wp14:sizeRelV>
+              </wp:anchor>
+            </w:drawing>
+          </mc:Choice>
+          <mc:Fallback>
+            <w:pict>
+              <v:shapetype w14:anchorId="252BF8A7" id="_x0000_t202" coordsize="21600,21600" o:spt="202" path="m,l,21600r21600,l21600,xe">
+                <v:stroke joinstyle="miter"/>
+                <v:path gradientshapeok="t" o:connecttype="rect"/>
+              </v:shapetype>
+              <v:shape id="Text Box 2" o:spid="_x0000_s1026" type="#_x0000_t202" style="position:absolute;margin-left:-36.45pt;margin-top:.6pt;width:19pt;height:21.5pt;z-index:251665408;visibility:visible;mso-wrap-style:square;mso-width-percent:0;mso-height-percent:0;mso-wrap-distance-left:9pt;mso-wrap-distance-top:3.6pt;mso-wrap-distance-right:9pt;mso-wrap-distance-bottom:3.6pt;mso-position-horizontal:absolute;mso-position-horizontal-relative:text;mso-position-vertical:absolute;mso-position-vertical-relative:text;mso-width-percent:0;mso-height-percent:0;mso-width-relative:margin;mso-height-relative:margin;v-text-anchor:top" o:gfxdata="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" filled="f" strokecolor="#1f4d78 [1604]">
+                <v:textbox>
+                  <w:txbxContent>
+                    <w:p>
+                      <w:r>
+                        <w:t>22</w:t>
+                      </w:r>
+                    </w:p>
+                  </w:txbxContent>
+                </v:textbox>
+                <w10:wrap type="square"/>
+              </v:shape>
+            </w:pict>
+          </mc:Fallback>
+        </mc:AlternateContent>
+      </w:r>
+      <w:r>
+        <mc:AlternateContent>
+          <mc:Choice Requires="wps">
+            <w:drawing>
+              <wp:anchor distT="45720" distB="45720" distL="114300" distR="114300" simplePos="0" relativeHeight="251649024" behindDoc="0" locked="0" layoutInCell="1" allowOverlap="1" wp14:anchorId="3FA19FDF" wp14:editId="367F06CD">
+                <wp:simplePos x="0" y="0"/>
+                <wp:positionH relativeFrom="column">
+                  <wp:posOffset>-2355215</wp:posOffset>
+                </wp:positionH>
+                <wp:positionV relativeFrom="paragraph">
+                  <wp:posOffset>96520</wp:posOffset>
+                </wp:positionV>
+                <wp:extent cx="241300" cy="273050"/>
+                <wp:effectExtent l="0" t="0" r="25400" b="12700"/>
+                <wp:wrapSquare wrapText="bothSides"/>
+                <wp:docPr id="217" name="Text Box 2"/>
+                <wp:cNvGraphicFramePr>
+                  <a:graphicFrameLocks xmlns:a="http://schemas.openxmlformats.org/drawingml/2006/main"/>
+                </wp:cNvGraphicFramePr>
+                <a:graphic xmlns:a="http://schemas.openxmlformats.org/drawingml/2006/main">
+                  <a:graphicData uri="http://schemas.microsoft.com/office/word/2010/wordprocessingShape">
+                    <wps:wsp>
+                      <wps:cNvSpPr txBox="1">
+                        <a:spLocks noChangeArrowheads="1"/>
+                      </wps:cNvSpPr>
+                      <wps:spPr bwMode="auto">
+                        <a:xfrm>
+                          <a:off x="0" y="0"/>
+                          <a:ext cx="241300" cy="273050"/>
+                        </a:xfrm>
+                        <a:prstGeom prst="rect">
+                          <a:avLst/>
+                        </a:prstGeom>
+                        <a:noFill/>
+                        <a:ln w="9525">
+                          <a:solidFill>
+                            <a:schemeClr val="accent1">
+                              <a:lumMod val="50000"/>
+                            </a:schemeClr>
+                          </a:solidFill>
+                          <a:miter lim="800000"/>
+                          <a:headEnd/>
+                          <a:tailEnd/>
+                        </a:ln>
+                      </wps:spPr>
+                      <wps:txbx>
+                        <w:txbxContent>
+                          <w:p>
+                            <w:r>
+                              <w:t>1</w:t>
+                            </w:r>
+                          </w:p>
+                        </w:txbxContent>
+                      </wps:txbx>
+                      <wps:bodyPr rot="0" vert="horz" wrap="square" lIns="91440" tIns="45720" rIns="91440" bIns="45720" anchor="t" anchorCtr="0">
+                        <a:noAutofit/>
+                      </wps:bodyPr>
+                    </wps:wsp>
+                  </a:graphicData>
+                </a:graphic>
+                <wp14:sizeRelH relativeFrom="margin">
+                  <wp14:pctWidth>0</wp14:pctWidth>
+                </wp14:sizeRelH>
+                <wp14:sizeRelV relativeFrom="margin">
+                  <wp14:pctHeight>0</wp14:pctHeight>
+                </wp14:sizeRelV>
+              </wp:anchor>
+            </w:drawing>
+          </mc:Choice>
+          <mc:Fallback>
+            <w:pict>
+              <v:shape w14:anchorId="3FA19FDF" id="_x0000_s1027" type="#_x0000_t202" style="position:absolute;margin-left:-185.45pt;margin-top:7.6pt;width:19pt;height:21.5pt;z-index:251649024;visibility:visible;mso-wrap-style:square;mso-width-percent:0;mso-height-percent:0;mso-wrap-distance-left:9pt;mso-wrap-distance-top:3.6pt;mso-wrap-distance-right:9pt;mso-wrap-distance-bottom:3.6pt;mso-position-horizontal:absolute;mso-position-horizontal-relative:text;mso-position-vertical:absolute;mso-position-vertical-relative:text;mso-width-percent:0;mso-height-percent:0;mso-width-relative:margin;mso-height-relative:margin;v-text-anchor:top" o:gfxdata="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" filled="f" strokecolor="#1f4d78 [1604]">
+                <v:textbox>
+                  <w:txbxContent>
+                    <w:p>
+                      <w:r>
+                        <w:t>1</w:t>
+                      </w:r>
+                    </w:p>
+                  </w:txbxContent>
+                </v:textbox>
+                <w10:wrap type="square"/>
+              </v:shape>
+            </w:pict>
+          </mc:Fallback>
+        </mc:AlternateContent>
+      </w:r>
+    </w:p>
+    <w:p/>
+    <w:p/>
+    <w:p>
+      <w:r>
+        <mc:AlternateContent>
+          <mc:Choice Requires="wps">
+            <w:drawing>
+              <wp:anchor distT="45720" distB="45720" distL="114300" distR="114300" simplePos="0" relativeHeight="251674624" behindDoc="0" locked="0" layoutInCell="1" allowOverlap="1" wp14:anchorId="555468E0" wp14:editId="22483E28">
+                <wp:simplePos x="0" y="0"/>
+                <wp:positionH relativeFrom="column">
+                  <wp:posOffset>-1282065</wp:posOffset>
+                </wp:positionH>
+                <wp:positionV relativeFrom="paragraph">
+                  <wp:posOffset>1328420</wp:posOffset>
+                </wp:positionV>
+                <wp:extent cx="241300" cy="273050"/>
+                <wp:effectExtent l="0" t="0" r="25400" b="12700"/>
+                <wp:wrapSquare wrapText="bothSides"/>
+                <wp:docPr id="9" name="Text Box 2"/>
+                <wp:cNvGraphicFramePr>
+                  <a:graphicFrameLocks xmlns:a="http://schemas.openxmlformats.org/drawingml/2006/main"/>
+                </wp:cNvGraphicFramePr>
+                <a:graphic xmlns:a="http://schemas.openxmlformats.org/drawingml/2006/main">
+                  <a:graphicData uri="http://schemas.microsoft.com/office/word/2010/wordprocessingShape">
+                    <wps:wsp>
+                      <wps:cNvSpPr txBox="1">
+                        <a:spLocks noChangeArrowheads="1"/>
+                      </wps:cNvSpPr>
+                      <wps:spPr bwMode="auto">
+                        <a:xfrm>
+                          <a:off x="0" y="0"/>
+                          <a:ext cx="241300" cy="273050"/>
+                        </a:xfrm>
+                        <a:prstGeom prst="rect">
+                          <a:avLst/>
+                        </a:prstGeom>
+                        <a:noFill/>
+                        <a:ln w="9525">
+                          <a:solidFill>
+                            <a:schemeClr val="accent1">
+                              <a:lumMod val="50000"/>
+                            </a:schemeClr>
+                          </a:solidFill>
+                          <a:miter lim="800000"/>
+                          <a:headEnd/>
+                          <a:tailEnd/>
+                        </a:ln>
+                      </wps:spPr>
+                      <wps:txbx>
+                        <w:txbxContent>
+                          <w:p>
+                            <w:r>
+                              <w:t>32</w:t>
+                            </w:r>
+                          </w:p>
+                        </w:txbxContent>
+                      </wps:txbx>
+                      <wps:bodyPr rot="0" vert="horz" wrap="square" lIns="91440" tIns="45720" rIns="91440" bIns="45720" anchor="t" anchorCtr="0">
+                        <a:noAutofit/>
+                      </wps:bodyPr>
+                    </wps:wsp>
+                  </a:graphicData>
+                </a:graphic>
+                <wp14:sizeRelH relativeFrom="margin">
+                  <wp14:pctWidth>0</wp14:pctWidth>
+                </wp14:sizeRelH>
+                <wp14:sizeRelV relativeFrom="margin">
+                  <wp14:pctHeight>0</wp14:pctHeight>
+                </wp14:sizeRelV>
+              </wp:anchor>
+            </w:drawing>
+          </mc:Choice>
+          <mc:Fallback>
+            <w:pict>
+              <v:shape w14:anchorId="555468E0" id="_x0000_s1028" type="#_x0000_t202" style="position:absolute;margin-left:-100.95pt;margin-top:104.6pt;width:19pt;height:21.5pt;z-index:251674624;visibility:visible;mso-wrap-style:square;mso-width-percent:0;mso-height-percent:0;mso-wrap-distance-left:9pt;mso-wrap-distance-top:3.6pt;mso-wrap-distance-right:9pt;mso-wrap-distance-bottom:3.6pt;mso-position-horizontal:absolute;mso-position-horizontal-relative:text;mso-position-vertical:absolute;mso-position-vertical-relative:text;mso-width-percent:0;mso-height-percent:0;mso-width-relative:margin;mso-height-relative:margin;v-text-anchor:top" o:gfxdata="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" filled="f" strokecolor="#1f4d78 [1604]">
+                <v:textbox>
+                  <w:txbxContent>
+                    <w:p>
+                      <w:r>
+                        <w:t>32</w:t>
+                      </w:r>
+                    </w:p>
+                  </w:txbxContent>
+                </v:textbox>
+                <w10:wrap type="square"/>
+              </v:shape>
+            </w:pict>
+          </mc:Fallback>
+        </mc:AlternateContent>
+      </w:r>
+    </w:p>
+    <w:p>
+      <w:pPr>
+        <w:pStyle w:val="Heading3"/>
+        <w:spacing w:after="100"/>
+      </w:pPr>
+      <w:r>
+        <w:t>Description</w:t>
+      </w:r>
+    </w:p>
+    <w:p>
+      <w:pPr>
+        <w:pStyle w:val="Heading4"/>
+      </w:pPr>
+      <w:r>
+        <w:t>Section 1</w:t>
+      </w:r>
+      <w:r>
+        <w:t xml:space="preserve">: </w:t>
+      </w:r>
+      <w:r>
+        <w:t>Set Suggestion</w:t>
+      </w:r>
+    </w:p>
+    <w:p>
+      <w:r>
+        <w:t>There are 4 pulldown menus for the station, hour, AM/PM and minute. Clicking on “Set Authority” brings up this window.</w:t>
+      </w:r>
+    </w:p>
+    <w:p/>
+    <w:p>
+      <w:bookmarkStart w:id="14" w:name="_GoBack"/>
+      <w:r>
+        <w:rPr>
+          <w:noProof/>
+        </w:rPr>
+        <w:lastRenderedPageBreak/>
+        <w:drawing>
+          <wp:anchor distT="0" distB="0" distL="114300" distR="114300" simplePos="0" relativeHeight="251675648" behindDoc="0" locked="0" layoutInCell="1" allowOverlap="1" wp14:anchorId="43901515" wp14:editId="0985A5A4">
+            <wp:simplePos x="0" y="0"/>
+            <wp:positionH relativeFrom="column">
+              <wp:posOffset>1977390</wp:posOffset>
+            </wp:positionH>
+            <wp:positionV relativeFrom="paragraph">
+              <wp:posOffset>-12700</wp:posOffset>
+            </wp:positionV>
+            <wp:extent cx="2176145" cy="780415"/>
+            <wp:effectExtent l="0" t="0" r="0" b="635"/>
+            <wp:wrapThrough wrapText="bothSides">
+              <wp:wrapPolygon edited="0">
+                <wp:start x="0" y="0"/>
+                <wp:lineTo x="0" y="21090"/>
+                <wp:lineTo x="21367" y="21090"/>
+                <wp:lineTo x="21367" y="0"/>
+                <wp:lineTo x="0" y="0"/>
+              </wp:wrapPolygon>
+            </wp:wrapThrough>
+            <wp:docPr id="11" name="Picture 11"/>
+            <wp:cNvGraphicFramePr>
+              <a:graphicFrameLocks xmlns:a="http://schemas.openxmlformats.org/drawingml/2006/main" noChangeAspect="1"/>
+            </wp:cNvGraphicFramePr>
+            <a:graphic xmlns:a="http://schemas.openxmlformats.org/drawingml/2006/main">
+              <a:graphicData uri="http://schemas.openxmlformats.org/drawingml/2006/picture">
+                <pic:pic xmlns:pic="http://schemas.openxmlformats.org/drawingml/2006/picture">
+                  <pic:nvPicPr>
+                    <pic:cNvPr id="0" name="Picture 2"/>
+                    <pic:cNvPicPr>
+                      <a:picLocks noChangeAspect="1" noChangeArrowheads="1"/>
+                    </pic:cNvPicPr>
+                  </pic:nvPicPr>
+                  <pic:blipFill>
+                    <a:blip r:embed="rId12">
+                      <a:extLst>
+                        <a:ext uri="{28A0092B-C50C-407E-A947-70E740481C1C}">
+                          <a14:useLocalDpi xmlns:a14="http://schemas.microsoft.com/office/drawing/2010/main" val="0"/>
+                        </a:ext>
+                      </a:extLst>
+                    </a:blip>
+                    <a:srcRect/>
+                    <a:stretch>
+                      <a:fillRect/>
+                    </a:stretch>
                   </pic:blipFill>
                   <pic:spPr bwMode="auto">
                     <a:xfrm>
                       <a:off x="0" y="0"/>
-                      <a:ext cx="5943600" cy="3085465"/>
+                      <a:ext cx="2176145" cy="780415"/>
                     </a:xfrm>
                     <a:prstGeom prst="rect">
                       <a:avLst/>
                     </a:prstGeom>
-                    <a:ln>
-                      <a:noFill/>
-                    </a:ln>
-                    <a:extLst>
-                      <a:ext uri="{53640926-AAD7-44D8-BBD7-CCE9431645EC}">
-                        <a14:shadowObscured xmlns:a14="http://schemas.microsoft.com/office/drawing/2010/main"/>
-                      </a:ext>
-                    </a:extLst>
+                    <a:noFill/>
                   </pic:spPr>
                 </pic:pic>
               </a:graphicData>
             </a:graphic>
-            <wp14:sizeRelH relativeFrom="page">
+          </wp:anchor>
+        </w:drawing>
+      </w:r>
+      <w:bookmarkEnd w:id="14"/>
+    </w:p>
+    <w:p/>
+    <w:p/>
+    <w:p/>
+    <w:p/>
+    <w:p>
+      <w:pPr>
+        <w:pStyle w:val="Heading4"/>
+      </w:pPr>
+      <w:r>
+        <w:t>S</w:t>
+      </w:r>
+      <w:r>
+        <w:t>ection 2</w:t>
+      </w:r>
+      <w:r>
+        <w:t xml:space="preserve">: </w:t>
+      </w:r>
+      <w:r>
+        <w:t>Set Switches</w:t>
+      </w:r>
+    </w:p>
+    <w:p>
+      <w:r>
+        <w:t>You must first select the line you want to set switches for by clicking either “Red” or “Green”.</w:t>
+      </w:r>
+      <w:r>
+        <w:t xml:space="preserve"> You can then flip the corresponding switches in this menu. Use the “Esc” button to go back to the main GUI.</w:t>
+      </w:r>
+    </w:p>
+    <w:p/>
+    <w:p>
+      <w:r>
+        <w:rPr>
+          <w:noProof/>
+        </w:rPr>
+        <w:drawing>
+          <wp:anchor distT="0" distB="0" distL="114300" distR="114300" simplePos="0" relativeHeight="251679744" behindDoc="0" locked="0" layoutInCell="1" allowOverlap="1" wp14:anchorId="71481451" wp14:editId="754056EB">
+            <wp:simplePos x="0" y="0"/>
+            <wp:positionH relativeFrom="column">
+              <wp:posOffset>2364740</wp:posOffset>
+            </wp:positionH>
+            <wp:positionV relativeFrom="paragraph">
+              <wp:posOffset>101600</wp:posOffset>
+            </wp:positionV>
+            <wp:extent cx="1390650" cy="1966595"/>
+            <wp:effectExtent l="0" t="0" r="0" b="0"/>
+            <wp:wrapThrough wrapText="bothSides">
+              <wp:wrapPolygon edited="0">
+                <wp:start x="0" y="0"/>
+                <wp:lineTo x="0" y="21342"/>
+                <wp:lineTo x="21304" y="21342"/>
+                <wp:lineTo x="21304" y="0"/>
+                <wp:lineTo x="0" y="0"/>
+              </wp:wrapPolygon>
+            </wp:wrapThrough>
+            <wp:docPr id="12" name="Picture 12"/>
+            <wp:cNvGraphicFramePr>
+              <a:graphicFrameLocks xmlns:a="http://schemas.openxmlformats.org/drawingml/2006/main" noChangeAspect="1"/>
+            </wp:cNvGraphicFramePr>
+            <a:graphic xmlns:a="http://schemas.openxmlformats.org/drawingml/2006/main">
+              <a:graphicData uri="http://schemas.openxmlformats.org/drawingml/2006/picture">
+                <pic:pic xmlns:pic="http://schemas.openxmlformats.org/drawingml/2006/picture">
+                  <pic:nvPicPr>
+                    <pic:cNvPr id="0" name="Picture 3"/>
+                    <pic:cNvPicPr>
+                      <a:picLocks noChangeAspect="1" noChangeArrowheads="1"/>
+                    </pic:cNvPicPr>
+                  </pic:nvPicPr>
+                  <pic:blipFill>
+                    <a:blip r:embed="rId13">
+                      <a:extLst>
+                        <a:ext uri="{28A0092B-C50C-407E-A947-70E740481C1C}">
+                          <a14:useLocalDpi xmlns:a14="http://schemas.microsoft.com/office/drawing/2010/main" val="0"/>
+                        </a:ext>
+                      </a:extLst>
+                    </a:blip>
+                    <a:srcRect/>
+                    <a:stretch>
+                      <a:fillRect/>
+                    </a:stretch>
+                  </pic:blipFill>
+                  <pic:spPr bwMode="auto">
+                    <a:xfrm>
+                      <a:off x="0" y="0"/>
+                      <a:ext cx="1390650" cy="1966595"/>
+                    </a:xfrm>
+                    <a:prstGeom prst="rect">
+                      <a:avLst/>
+                    </a:prstGeom>
+                    <a:noFill/>
+                  </pic:spPr>
+                </pic:pic>
+              </a:graphicData>
+            </a:graphic>
+            <wp14:sizeRelH relativeFrom="margin">
               <wp14:pctWidth>0</wp14:pctWidth>
             </wp14:sizeRelH>
-            <wp14:sizeRelV relativeFrom="page">
+            <wp14:sizeRelV relativeFrom="margin">
               <wp14:pctHeight>0</wp14:pctHeight>
             </wp14:sizeRelV>
           </wp:anchor>
         </w:drawing>
       </w:r>
+    </w:p>
+    <w:p/>
+    <w:p/>
+    <w:p/>
+    <w:p/>
+    <w:p/>
+    <w:p/>
+    <w:p/>
+    <w:p/>
+    <w:p/>
+    <w:p/>
+    <w:p/>
+    <w:p/>
+    <w:p/>
+    <w:p/>
+    <w:p/>
+    <w:p>
+      <w:pPr>
+        <w:pStyle w:val="Heading4"/>
+      </w:pPr>
+      <w:r>
+        <w:t>S</w:t>
+      </w:r>
+      <w:r>
+        <w:t>ection 3</w:t>
+      </w:r>
+      <w:r>
+        <w:t xml:space="preserve">: </w:t>
+      </w:r>
+      <w:r>
+        <w:t xml:space="preserve">Manual/Automatic mode, Simulation speed, </w:t>
+      </w:r>
+      <w:proofErr w:type="gramStart"/>
+      <w:r>
+        <w:t>Editing</w:t>
+      </w:r>
+      <w:proofErr w:type="gramEnd"/>
+      <w:r>
+        <w:t xml:space="preserve"> the track, and displaying the </w:t>
+      </w:r>
+      <w:r>
+        <w:tab/>
+        <w:t>schedule</w:t>
+      </w:r>
+    </w:p>
+    <w:p>
+      <w:r>
+        <w:tab/>
+        <w:t>2.1.3.3.1 Manual/Automatic Mode</w:t>
+      </w:r>
+    </w:p>
+    <w:p>
+      <w:r>
+        <w:tab/>
+      </w:r>
+      <w:r>
+        <w:tab/>
+      </w:r>
+    </w:p>
+    <w:p>
+      <w:r>
+        <w:tab/>
+      </w:r>
+      <w:r>
+        <w:tab/>
+        <w:t xml:space="preserve">    </w:t>
+      </w:r>
+      <w:r>
+        <w:t xml:space="preserve">The CTC office starts off in automatic mode (i.e. everything is automated except </w:t>
+      </w:r>
+      <w:r>
+        <w:tab/>
+      </w:r>
+      <w:r>
+        <w:tab/>
+        <w:t xml:space="preserve">    </w:t>
+      </w:r>
+      <w:r>
+        <w:t xml:space="preserve">for sending suggestions to the wayside controller). If you wish to take direct </w:t>
+      </w:r>
+      <w:r>
+        <w:tab/>
+      </w:r>
+      <w:r>
+        <w:tab/>
+      </w:r>
+      <w:r>
+        <w:tab/>
+        <w:t xml:space="preserve">    </w:t>
+      </w:r>
+      <w:r>
+        <w:t xml:space="preserve">control over the CTC, you may click the button labeled “Toggle Manual Mode,” </w:t>
+      </w:r>
+      <w:r>
+        <w:tab/>
+      </w:r>
+      <w:r>
+        <w:tab/>
+        <w:t xml:space="preserve">    </w:t>
+      </w:r>
+      <w:r>
+        <w:t>and it will become blue, indicating that you now have control over the CTC.</w:t>
+      </w:r>
+    </w:p>
+    <w:p/>
+    <w:p>
+      <w:r>
+        <w:tab/>
+        <w:t>2.1.3.3.2 Simulation Speed</w:t>
+      </w:r>
+    </w:p>
+    <w:p>
+      <w:r>
+        <w:tab/>
+      </w:r>
+    </w:p>
+    <w:p>
+      <w:r>
+        <w:tab/>
+      </w:r>
+      <w:r>
+        <w:tab/>
+        <w:t xml:space="preserve">    Below the option to toggle manual mode is a slider that lets you control the </w:t>
+      </w:r>
+      <w:r>
+        <w:tab/>
+      </w:r>
+      <w:r>
+        <w:tab/>
+      </w:r>
+      <w:r>
+        <w:tab/>
+        <w:t xml:space="preserve">    simulation speed. Change the position of the slider to change the simulation speed. </w:t>
+      </w:r>
+      <w:r>
+        <w:tab/>
+      </w:r>
+      <w:r>
+        <w:tab/>
+        <w:t xml:space="preserve">    Once you change the position, the new simulation speed will be displayed next to </w:t>
+      </w:r>
+      <w:r>
+        <w:tab/>
+      </w:r>
+      <w:r>
+        <w:tab/>
+        <w:t xml:space="preserve">    “Current Speed”.</w:t>
+      </w:r>
+    </w:p>
+    <w:p>
+      <w:r>
+        <w:tab/>
+      </w:r>
+    </w:p>
+    <w:p>
+      <w:r>
+        <w:tab/>
+        <w:t>2.1.3.3.3 Editing the track</w:t>
+      </w:r>
+    </w:p>
+    <w:p>
+      <w:r>
+        <w:t xml:space="preserve"> </w:t>
+      </w:r>
+    </w:p>
+    <w:p>
+      <w:r>
+        <w:tab/>
+      </w:r>
+      <w:r>
+        <w:tab/>
+        <w:t xml:space="preserve">   Clicking on “Edit Track” will bring up the table pictured below. </w:t>
+      </w:r>
+      <w:r>
+        <w:t xml:space="preserve">You will be </w:t>
+      </w:r>
+      <w:r>
+        <w:tab/>
+      </w:r>
+      <w:r>
+        <w:tab/>
+      </w:r>
+      <w:r>
+        <w:tab/>
+        <w:t xml:space="preserve">   </w:t>
+      </w:r>
+      <w:r>
+        <w:t xml:space="preserve">allowed to scroll through all of the blocks and check their status and whether they </w:t>
+      </w:r>
+      <w:r>
+        <w:tab/>
+      </w:r>
+      <w:r>
+        <w:tab/>
+        <w:t xml:space="preserve">   </w:t>
+      </w:r>
+      <w:r>
+        <w:t>are occupied or not. You will also be able to en</w:t>
+      </w:r>
+      <w:r>
+        <w:t xml:space="preserve">able or disable blocks </w:t>
+      </w:r>
+      <w:r>
+        <w:t xml:space="preserve">manually by </w:t>
+      </w:r>
+      <w:r>
+        <w:tab/>
+      </w:r>
+      <w:r>
+        <w:tab/>
+        <w:t xml:space="preserve">   </w:t>
+      </w:r>
+      <w:r>
+        <w:t>clicking the corresponding check box</w:t>
+      </w:r>
+      <w:r>
+        <w:t>.</w:t>
+      </w:r>
+    </w:p>
+    <w:p/>
+    <w:p>
+      <w:r>
+        <w:tab/>
+      </w:r>
+    </w:p>
+    <w:p/>
+    <w:p>
+      <w:r>
+        <w:rPr>
+          <w:noProof/>
+        </w:rPr>
+        <w:lastRenderedPageBreak/>
+        <w:drawing>
+          <wp:anchor distT="0" distB="0" distL="114300" distR="114300" simplePos="0" relativeHeight="251687936" behindDoc="0" locked="0" layoutInCell="1" allowOverlap="1" wp14:anchorId="09F27BDB" wp14:editId="36863409">
+            <wp:simplePos x="0" y="0"/>
+            <wp:positionH relativeFrom="column">
+              <wp:posOffset>491490</wp:posOffset>
+            </wp:positionH>
+            <wp:positionV relativeFrom="paragraph">
+              <wp:posOffset>-70485</wp:posOffset>
+            </wp:positionV>
+            <wp:extent cx="5261610" cy="1353185"/>
+            <wp:effectExtent l="0" t="0" r="0" b="0"/>
+            <wp:wrapThrough wrapText="bothSides">
+              <wp:wrapPolygon edited="0">
+                <wp:start x="0" y="0"/>
+                <wp:lineTo x="0" y="21286"/>
+                <wp:lineTo x="21506" y="21286"/>
+                <wp:lineTo x="21506" y="0"/>
+                <wp:lineTo x="0" y="0"/>
+              </wp:wrapPolygon>
+            </wp:wrapThrough>
+            <wp:docPr id="14" name="Picture 14"/>
+            <wp:cNvGraphicFramePr>
+              <a:graphicFrameLocks xmlns:a="http://schemas.openxmlformats.org/drawingml/2006/main" noChangeAspect="1"/>
+            </wp:cNvGraphicFramePr>
+            <a:graphic xmlns:a="http://schemas.openxmlformats.org/drawingml/2006/main">
+              <a:graphicData uri="http://schemas.openxmlformats.org/drawingml/2006/picture">
+                <pic:pic xmlns:pic="http://schemas.openxmlformats.org/drawingml/2006/picture">
+                  <pic:nvPicPr>
+                    <pic:cNvPr id="0" name="Picture 5"/>
+                    <pic:cNvPicPr>
+                      <a:picLocks noChangeAspect="1" noChangeArrowheads="1"/>
+                    </pic:cNvPicPr>
+                  </pic:nvPicPr>
+                  <pic:blipFill>
+                    <a:blip r:embed="rId14">
+                      <a:extLst>
+                        <a:ext uri="{28A0092B-C50C-407E-A947-70E740481C1C}">
+                          <a14:useLocalDpi xmlns:a14="http://schemas.microsoft.com/office/drawing/2010/main" val="0"/>
+                        </a:ext>
+                      </a:extLst>
+                    </a:blip>
+                    <a:srcRect/>
+                    <a:stretch>
+                      <a:fillRect/>
+                    </a:stretch>
+                  </pic:blipFill>
+                  <pic:spPr bwMode="auto">
+                    <a:xfrm>
+                      <a:off x="0" y="0"/>
+                      <a:ext cx="5261610" cy="1353185"/>
+                    </a:xfrm>
+                    <a:prstGeom prst="rect">
+                      <a:avLst/>
+                    </a:prstGeom>
+                    <a:noFill/>
+                  </pic:spPr>
+                </pic:pic>
+              </a:graphicData>
+            </a:graphic>
+          </wp:anchor>
+        </w:drawing>
+      </w:r>
+    </w:p>
+    <w:p/>
+    <w:p/>
+    <w:p/>
+    <w:p/>
+    <w:p/>
+    <w:p/>
+    <w:p/>
+    <w:p/>
+    <w:p/>
+    <w:p>
+      <w:r>
+        <w:tab/>
+        <w:t>2.1.3.3.4 Viewing the schedule</w:t>
+      </w:r>
+    </w:p>
+    <w:p>
+      <w:r>
+        <w:tab/>
+      </w:r>
+      <w:r>
+        <w:tab/>
+        <w:t xml:space="preserve">   </w:t>
+      </w:r>
+    </w:p>
+    <w:p>
+      <w:r>
+        <w:tab/>
+      </w:r>
+      <w:r>
+        <w:tab/>
+        <w:t xml:space="preserve">    </w:t>
+      </w:r>
+      <w:r>
+        <w:t xml:space="preserve">Clicking on “Display Schedule” will bring up a table showing you the blocks </w:t>
+      </w:r>
+      <w:r>
+        <w:tab/>
+      </w:r>
+      <w:r>
+        <w:tab/>
+      </w:r>
+      <w:r>
+        <w:tab/>
+        <w:t xml:space="preserve">    trains are located (or the stations they are located at), their current speed, their </w:t>
+      </w:r>
+      <w:r>
+        <w:tab/>
+      </w:r>
+      <w:r>
+        <w:tab/>
+      </w:r>
+      <w:r>
+        <w:tab/>
+        <w:t xml:space="preserve">    speed limit, their current authority, and an option to set their authority.</w:t>
+      </w:r>
+    </w:p>
+    <w:p/>
+    <w:p>
+      <w:r>
+        <w:rPr>
+          <w:noProof/>
+        </w:rPr>
+        <w:drawing>
+          <wp:anchor distT="0" distB="0" distL="114300" distR="114300" simplePos="0" relativeHeight="251696128" behindDoc="0" locked="0" layoutInCell="1" allowOverlap="1" wp14:anchorId="3B7CFC96" wp14:editId="44F2E7F9">
+            <wp:simplePos x="0" y="0"/>
+            <wp:positionH relativeFrom="column">
+              <wp:posOffset>567690</wp:posOffset>
+            </wp:positionH>
+            <wp:positionV relativeFrom="paragraph">
+              <wp:posOffset>19050</wp:posOffset>
+            </wp:positionV>
+            <wp:extent cx="4972050" cy="850900"/>
+            <wp:effectExtent l="0" t="0" r="0" b="6350"/>
+            <wp:wrapThrough wrapText="bothSides">
+              <wp:wrapPolygon edited="0">
+                <wp:start x="0" y="0"/>
+                <wp:lineTo x="0" y="21278"/>
+                <wp:lineTo x="21517" y="21278"/>
+                <wp:lineTo x="21517" y="0"/>
+                <wp:lineTo x="0" y="0"/>
+              </wp:wrapPolygon>
+            </wp:wrapThrough>
+            <wp:docPr id="15" name="Picture 15"/>
+            <wp:cNvGraphicFramePr>
+              <a:graphicFrameLocks xmlns:a="http://schemas.openxmlformats.org/drawingml/2006/main" noChangeAspect="1"/>
+            </wp:cNvGraphicFramePr>
+            <a:graphic xmlns:a="http://schemas.openxmlformats.org/drawingml/2006/main">
+              <a:graphicData uri="http://schemas.openxmlformats.org/drawingml/2006/picture">
+                <pic:pic xmlns:pic="http://schemas.openxmlformats.org/drawingml/2006/picture">
+                  <pic:nvPicPr>
+                    <pic:cNvPr id="0" name="Picture 6"/>
+                    <pic:cNvPicPr>
+                      <a:picLocks noChangeAspect="1" noChangeArrowheads="1"/>
+                    </pic:cNvPicPr>
+                  </pic:nvPicPr>
+                  <pic:blipFill>
+                    <a:blip r:embed="rId15">
+                      <a:extLst>
+                        <a:ext uri="{28A0092B-C50C-407E-A947-70E740481C1C}">
+                          <a14:useLocalDpi xmlns:a14="http://schemas.microsoft.com/office/drawing/2010/main" val="0"/>
+                        </a:ext>
+                      </a:extLst>
+                    </a:blip>
+                    <a:srcRect/>
+                    <a:stretch>
+                      <a:fillRect/>
+                    </a:stretch>
+                  </pic:blipFill>
+                  <pic:spPr bwMode="auto">
+                    <a:xfrm>
+                      <a:off x="0" y="0"/>
+                      <a:ext cx="4972050" cy="850900"/>
+                    </a:xfrm>
+                    <a:prstGeom prst="rect">
+                      <a:avLst/>
+                    </a:prstGeom>
+                    <a:noFill/>
+                  </pic:spPr>
+                </pic:pic>
+              </a:graphicData>
+            </a:graphic>
+            <wp14:sizeRelH relativeFrom="margin">
+              <wp14:pctWidth>0</wp14:pctWidth>
+            </wp14:sizeRelH>
+            <wp14:sizeRelV relativeFrom="margin">
+              <wp14:pctHeight>0</wp14:pctHeight>
+            </wp14:sizeRelV>
+          </wp:anchor>
+        </w:drawing>
+      </w:r>
+    </w:p>
+    <w:p/>
+    <w:p/>
+    <w:p/>
+    <w:p/>
+    <w:p/>
+    <w:p>
+      <w:pPr>
+        <w:pStyle w:val="Heading2"/>
+        <w:spacing w:after="100"/>
+      </w:pPr>
+      <w:bookmarkStart w:id="15" w:name="_Toc462610407"/>
+      <w:r>
+        <w:t>Track Controller</w:t>
+      </w:r>
+      <w:bookmarkEnd w:id="15"/>
+    </w:p>
+    <w:p>
+      <w:pPr>
+        <w:pStyle w:val="Heading3"/>
+        <w:spacing w:after="100"/>
+      </w:pPr>
+      <w:r>
+        <w:t>Intended User</w:t>
+      </w:r>
+    </w:p>
+    <w:p>
+      <w:pPr>
+        <w:pStyle w:val="Heading3"/>
+        <w:spacing w:after="100"/>
+      </w:pPr>
+      <w:r>
+        <w:t>Screenshot</w:t>
+      </w:r>
+    </w:p>
+    <w:p/>
+    <w:p/>
+    <w:p>
+      <w:pPr>
+        <w:spacing w:after="100"/>
+      </w:pPr>
+    </w:p>
+    <w:p>
+      <w:pPr>
+        <w:spacing w:after="100"/>
+      </w:pPr>
       <w:r>
         <w:rPr>
           <w:rFonts w:ascii="Times New Roman" w:hAnsi="Times New Roman"/>
@@ -1426,13 +2626,13 @@
         <mc:AlternateContent>
           <mc:Choice Requires="wps">
             <w:drawing>
-              <wp:anchor distT="0" distB="0" distL="114300" distR="114300" simplePos="0" relativeHeight="251656704" behindDoc="0" locked="0" layoutInCell="1" allowOverlap="1" wp14:anchorId="2325D4D2" wp14:editId="7D624198">
+              <wp:anchor distT="0" distB="0" distL="114300" distR="114300" simplePos="0" relativeHeight="251626496" behindDoc="0" locked="0" layoutInCell="1" allowOverlap="1" wp14:anchorId="28D0B70F" wp14:editId="6A0B8347">
                 <wp:simplePos x="0" y="0"/>
                 <wp:positionH relativeFrom="column">
-                  <wp:posOffset>-12065</wp:posOffset>
+                  <wp:posOffset>635</wp:posOffset>
                 </wp:positionH>
                 <wp:positionV relativeFrom="paragraph">
-                  <wp:posOffset>186690</wp:posOffset>
+                  <wp:posOffset>146050</wp:posOffset>
                 </wp:positionV>
                 <wp:extent cx="384810" cy="4246880"/>
                 <wp:effectExtent l="0" t="0" r="0" b="0"/>
@@ -1676,11 +2876,7 @@
           </mc:Choice>
           <mc:Fallback>
             <w:pict>
-              <v:shapetype w14:anchorId="2325D4D2" id="_x0000_t202" coordsize="21600,21600" o:spt="202" path="m,l,21600r21600,l21600,xe">
-                <v:stroke joinstyle="miter"/>
-                <v:path gradientshapeok="t" o:connecttype="rect"/>
-              </v:shapetype>
-              <v:shape id="TextBox 4" o:spid="_x0000_s1026" type="#_x0000_t202" style="position:absolute;margin-left:-.95pt;margin-top:14.7pt;width:30.3pt;height:334.4pt;z-index:251656704;visibility:visible;mso-wrap-style:square;mso-wrap-distance-left:9pt;mso-wrap-distance-top:0;mso-wrap-distance-right:9pt;mso-wrap-distance-bottom:0;mso-position-horizontal:absolute;mso-position-horizontal-relative:text;mso-position-vertical:absolute;mso-position-vertical-relative:text;v-text-anchor:top" o:gfxdata="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" filled="f" stroked="f">
+              <v:shape w14:anchorId="28D0B70F" id="TextBox 4" o:spid="_x0000_s1029" type="#_x0000_t202" style="position:absolute;margin-left:.05pt;margin-top:11.5pt;width:30.3pt;height:334.4pt;z-index:251626496;visibility:visible;mso-wrap-style:square;mso-wrap-distance-left:9pt;mso-wrap-distance-top:0;mso-wrap-distance-right:9pt;mso-wrap-distance-bottom:0;mso-position-horizontal:absolute;mso-position-horizontal-relative:text;mso-position-vertical:absolute;mso-position-vertical-relative:text;v-text-anchor:top" o:gfxdata="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" filled="f" stroked="f">
                 <v:textbox style="mso-fit-shape-to-text:t">
                   <w:txbxContent>
                     <w:p>
@@ -1898,41 +3094,73 @@
           </mc:Fallback>
         </mc:AlternateContent>
       </w:r>
-    </w:p>
-    <w:p>
-      <w:pPr>
-        <w:spacing w:after="100"/>
-      </w:pPr>
-    </w:p>
-    <w:p>
-      <w:pPr>
-        <w:spacing w:after="100"/>
-      </w:pPr>
-    </w:p>
-    <w:p>
-      <w:pPr>
-        <w:spacing w:after="100"/>
-      </w:pPr>
-    </w:p>
-    <w:p>
-      <w:pPr>
-        <w:spacing w:after="100"/>
-      </w:pPr>
-    </w:p>
-    <w:p>
-      <w:pPr>
-        <w:spacing w:after="100"/>
-      </w:pPr>
-    </w:p>
-    <w:p>
-      <w:pPr>
-        <w:spacing w:after="100"/>
-      </w:pPr>
-    </w:p>
-    <w:p>
-      <w:pPr>
-        <w:spacing w:after="100"/>
-      </w:pPr>
+      <w:r>
+        <w:rPr>
+          <w:noProof/>
+        </w:rPr>
+        <w:drawing>
+          <wp:anchor distT="0" distB="0" distL="114300" distR="114300" simplePos="0" relativeHeight="251634688" behindDoc="0" locked="0" layoutInCell="1" allowOverlap="1" wp14:anchorId="3FAABA8B" wp14:editId="13C34762">
+            <wp:simplePos x="0" y="0"/>
+            <wp:positionH relativeFrom="column">
+              <wp:posOffset>434340</wp:posOffset>
+            </wp:positionH>
+            <wp:positionV relativeFrom="paragraph">
+              <wp:posOffset>47625</wp:posOffset>
+            </wp:positionV>
+            <wp:extent cx="5943600" cy="3085465"/>
+            <wp:effectExtent l="0" t="0" r="0" b="635"/>
+            <wp:wrapNone/>
+            <wp:docPr id="3" name="Picture 3"/>
+            <wp:cNvGraphicFramePr>
+              <a:graphicFrameLocks xmlns:a="http://schemas.openxmlformats.org/drawingml/2006/main" noChangeAspect="1"/>
+            </wp:cNvGraphicFramePr>
+            <a:graphic xmlns:a="http://schemas.openxmlformats.org/drawingml/2006/main">
+              <a:graphicData uri="http://schemas.openxmlformats.org/drawingml/2006/picture">
+                <pic:pic xmlns:pic="http://schemas.openxmlformats.org/drawingml/2006/picture">
+                  <pic:nvPicPr>
+                    <pic:cNvPr id="0" name=""/>
+                    <pic:cNvPicPr/>
+                  </pic:nvPicPr>
+                  <pic:blipFill rotWithShape="1">
+                    <a:blip r:embed="rId16">
+                      <a:extLst>
+                        <a:ext uri="{28A0092B-C50C-407E-A947-70E740481C1C}">
+                          <a14:useLocalDpi xmlns:a14="http://schemas.microsoft.com/office/drawing/2010/main" val="0"/>
+                        </a:ext>
+                      </a:extLst>
+                    </a:blip>
+                    <a:srcRect t="1521"/>
+                    <a:stretch/>
+                  </pic:blipFill>
+                  <pic:spPr bwMode="auto">
+                    <a:xfrm>
+                      <a:off x="0" y="0"/>
+                      <a:ext cx="5943600" cy="3085465"/>
+                    </a:xfrm>
+                    <a:prstGeom prst="rect">
+                      <a:avLst/>
+                    </a:prstGeom>
+                    <a:ln>
+                      <a:noFill/>
+                    </a:ln>
+                    <a:extLst>
+                      <a:ext uri="{53640926-AAD7-44D8-BBD7-CCE9431645EC}">
+                        <a14:shadowObscured xmlns:a14="http://schemas.microsoft.com/office/drawing/2010/main"/>
+                      </a:ext>
+                    </a:extLst>
+                  </pic:spPr>
+                </pic:pic>
+              </a:graphicData>
+            </a:graphic>
+            <wp14:sizeRelH relativeFrom="page">
+              <wp14:pctWidth>0</wp14:pctWidth>
+            </wp14:sizeRelH>
+            <wp14:sizeRelV relativeFrom="page">
+              <wp14:pctHeight>0</wp14:pctHeight>
+            </wp14:sizeRelV>
+          </wp:anchor>
+        </w:drawing>
+      </w:r>
     </w:p>
     <w:p>
       <w:pPr>
@@ -2010,6 +3238,7 @@
         <w:spacing w:after="100"/>
       </w:pPr>
       <w:r>
+        <w:lastRenderedPageBreak/>
         <w:t>Description</w:t>
       </w:r>
     </w:p>
@@ -2268,12 +3497,21 @@
           <w:szCs w:val="24"/>
         </w:rPr>
       </w:pPr>
-      <w:r>
-        <w:rPr>
-          <w:rFonts w:ascii="Times New Roman" w:hAnsi="Times New Roman"/>
-          <w:szCs w:val="24"/>
-        </w:rPr>
-        <w:t>displays the current wayside controller being viewed</w:t>
+      <w:proofErr w:type="gramStart"/>
+      <w:r>
+        <w:rPr>
+          <w:rFonts w:ascii="Times New Roman" w:hAnsi="Times New Roman"/>
+          <w:szCs w:val="24"/>
+        </w:rPr>
+        <w:t>displays</w:t>
+      </w:r>
+      <w:proofErr w:type="gramEnd"/>
+      <w:r>
+        <w:rPr>
+          <w:rFonts w:ascii="Times New Roman" w:hAnsi="Times New Roman"/>
+          <w:szCs w:val="24"/>
+        </w:rPr>
+        <w:t xml:space="preserve"> the current wayside controller being viewed</w:t>
       </w:r>
     </w:p>
     <w:p>
@@ -2401,13 +3639,78 @@
         <w:pStyle w:val="Heading5"/>
       </w:pPr>
       <w:r>
+        <w:t>Line Buttons</w:t>
+      </w:r>
+    </w:p>
+    <w:p>
+      <w:r>
+        <w:t>Switch between red and green line by clicking on one of these buttons. These buttons allow for quick switching between wayside controllers of one line and another.</w:t>
+      </w:r>
+    </w:p>
+    <w:p>
+      <w:pPr>
+        <w:spacing w:after="100"/>
+        <w:rPr>
+          <w:rFonts w:ascii="Times New Roman" w:hAnsi="Times New Roman"/>
+          <w:szCs w:val="24"/>
+        </w:rPr>
+      </w:pPr>
+    </w:p>
+    <w:p>
+      <w:pPr>
+        <w:pStyle w:val="Heading4"/>
+      </w:pPr>
+      <w:r>
         <w:lastRenderedPageBreak/>
-        <w:t>Line Buttons</w:t>
-      </w:r>
-    </w:p>
-    <w:p>
-      <w:r>
-        <w:t>Switch between red and green line by clicking on one of these buttons. These buttons allow for quick switching between wayside controllers of one line and another.</w:t>
+        <w:t>Section D: Block Display</w:t>
+      </w:r>
+    </w:p>
+    <w:p>
+      <w:pPr>
+        <w:spacing w:after="100"/>
+        <w:rPr>
+          <w:rFonts w:ascii="Times New Roman" w:hAnsi="Times New Roman"/>
+          <w:szCs w:val="24"/>
+        </w:rPr>
+      </w:pPr>
+      <w:r>
+        <w:rPr>
+          <w:rFonts w:ascii="Times New Roman" w:hAnsi="Times New Roman"/>
+          <w:szCs w:val="24"/>
+        </w:rPr>
+        <w:t>Displays the internal variables for each block within the wayside controller’s section of track blocks</w:t>
+      </w:r>
+    </w:p>
+    <w:p>
+      <w:pPr>
+        <w:spacing w:after="100"/>
+        <w:rPr>
+          <w:rFonts w:ascii="Times New Roman" w:hAnsi="Times New Roman"/>
+          <w:szCs w:val="24"/>
+        </w:rPr>
+      </w:pPr>
+      <w:r>
+        <w:rPr>
+          <w:rFonts w:ascii="Times New Roman" w:hAnsi="Times New Roman"/>
+          <w:szCs w:val="24"/>
+        </w:rPr>
+        <w:t>Displays blocks in order of a train moving from right to left while going in the inbound direction</w:t>
+      </w:r>
+    </w:p>
+    <w:p>
+      <w:pPr>
+        <w:spacing w:after="100"/>
+        <w:rPr>
+          <w:rFonts w:ascii="Times New Roman" w:hAnsi="Times New Roman"/>
+          <w:szCs w:val="24"/>
+        </w:rPr>
+      </w:pPr>
+      <w:r>
+        <w:rPr>
+          <w:rFonts w:ascii="Times New Roman" w:hAnsi="Times New Roman"/>
+          <w:szCs w:val="24"/>
+        </w:rPr>
+        <w:t>Consists of individual “Block Panels”</w:t>
       </w:r>
     </w:p>
     <w:p>
@@ -2424,55 +3727,592 @@
         <w:pStyle w:val="Heading4"/>
       </w:pPr>
       <w:r>
-        <w:t>Section D: Block Display</w:t>
-      </w:r>
-    </w:p>
-    <w:p>
-      <w:pPr>
-        <w:spacing w:after="100"/>
-        <w:rPr>
-          <w:rFonts w:ascii="Times New Roman" w:hAnsi="Times New Roman"/>
-          <w:szCs w:val="24"/>
-        </w:rPr>
-      </w:pPr>
-      <w:r>
-        <w:rPr>
-          <w:rFonts w:ascii="Times New Roman" w:hAnsi="Times New Roman"/>
-          <w:szCs w:val="24"/>
-        </w:rPr>
-        <w:t>Displays the internal variables for each block within the wayside controller’s section of track blocks</w:t>
-      </w:r>
-    </w:p>
-    <w:p>
-      <w:pPr>
-        <w:spacing w:after="100"/>
-        <w:rPr>
-          <w:rFonts w:ascii="Times New Roman" w:hAnsi="Times New Roman"/>
-          <w:szCs w:val="24"/>
-        </w:rPr>
-      </w:pPr>
-      <w:r>
-        <w:rPr>
-          <w:rFonts w:ascii="Times New Roman" w:hAnsi="Times New Roman"/>
-          <w:szCs w:val="24"/>
-        </w:rPr>
-        <w:t>Displays blocks in order of a train moving from right to left while going in the inbound direction</w:t>
-      </w:r>
-    </w:p>
-    <w:p>
-      <w:pPr>
-        <w:spacing w:after="100"/>
-        <w:rPr>
-          <w:rFonts w:ascii="Times New Roman" w:hAnsi="Times New Roman"/>
-          <w:szCs w:val="24"/>
-        </w:rPr>
-      </w:pPr>
-      <w:r>
-        <w:rPr>
-          <w:rFonts w:ascii="Times New Roman" w:hAnsi="Times New Roman"/>
-          <w:szCs w:val="24"/>
-        </w:rPr>
-        <w:t>Consists of individual “Block Panels”</w:t>
+        <w:t>Block Panels</w:t>
+      </w:r>
+      <w:r>
+        <w:t xml:space="preserve"> </w:t>
+      </w:r>
+    </w:p>
+    <w:p>
+      <w:pPr>
+        <w:spacing w:after="100"/>
+        <w:rPr>
+          <w:rFonts w:ascii="Times New Roman" w:hAnsi="Times New Roman"/>
+          <w:szCs w:val="24"/>
+        </w:rPr>
+      </w:pPr>
+      <w:r>
+        <w:rPr>
+          <w:rFonts w:ascii="Times New Roman" w:hAnsi="Times New Roman"/>
+          <w:szCs w:val="24"/>
+        </w:rPr>
+        <w:t>Each</w:t>
+      </w:r>
+      <w:r>
+        <w:rPr>
+          <w:rFonts w:ascii="Times New Roman" w:hAnsi="Times New Roman"/>
+          <w:szCs w:val="24"/>
+        </w:rPr>
+        <w:t xml:space="preserve"> Block Panel consists of labels displaying the following:</w:t>
+      </w:r>
+    </w:p>
+    <w:p>
+      <w:pPr>
+        <w:spacing w:after="100"/>
+        <w:rPr>
+          <w:rFonts w:ascii="Times New Roman" w:hAnsi="Times New Roman"/>
+          <w:szCs w:val="24"/>
+        </w:rPr>
+      </w:pPr>
+    </w:p>
+    <w:p>
+      <w:pPr>
+        <w:pStyle w:val="Heading5"/>
+      </w:pPr>
+      <w:r>
+        <w:t>Block Number</w:t>
+      </w:r>
+      <w:r>
+        <w:t xml:space="preserve"> </w:t>
+      </w:r>
+    </w:p>
+    <w:p>
+      <w:pPr>
+        <w:spacing w:after="100"/>
+        <w:rPr>
+          <w:rFonts w:ascii="Times New Roman" w:hAnsi="Times New Roman"/>
+          <w:szCs w:val="24"/>
+        </w:rPr>
+      </w:pPr>
+      <w:proofErr w:type="gramStart"/>
+      <w:r>
+        <w:rPr>
+          <w:rFonts w:ascii="Times New Roman" w:hAnsi="Times New Roman"/>
+          <w:szCs w:val="24"/>
+        </w:rPr>
+        <w:t>the</w:t>
+      </w:r>
+      <w:proofErr w:type="gramEnd"/>
+      <w:r>
+        <w:rPr>
+          <w:rFonts w:ascii="Times New Roman" w:hAnsi="Times New Roman"/>
+          <w:szCs w:val="24"/>
+        </w:rPr>
+        <w:t xml:space="preserve"> number assigned to the block by the track model</w:t>
+      </w:r>
+    </w:p>
+    <w:p>
+      <w:pPr>
+        <w:spacing w:after="100"/>
+        <w:rPr>
+          <w:rFonts w:ascii="Times New Roman" w:hAnsi="Times New Roman"/>
+          <w:szCs w:val="24"/>
+        </w:rPr>
+      </w:pPr>
+    </w:p>
+    <w:p>
+      <w:pPr>
+        <w:pStyle w:val="Heading5"/>
+      </w:pPr>
+      <w:r>
+        <w:t>Occupancy</w:t>
+      </w:r>
+      <w:r>
+        <w:t xml:space="preserve"> </w:t>
+      </w:r>
+    </w:p>
+    <w:p>
+      <w:pPr>
+        <w:spacing w:after="100"/>
+        <w:rPr>
+          <w:rFonts w:ascii="Times New Roman" w:hAnsi="Times New Roman"/>
+          <w:szCs w:val="24"/>
+        </w:rPr>
+      </w:pPr>
+      <w:proofErr w:type="gramStart"/>
+      <w:r>
+        <w:rPr>
+          <w:rFonts w:ascii="Times New Roman" w:hAnsi="Times New Roman"/>
+          <w:szCs w:val="24"/>
+        </w:rPr>
+        <w:t>displays</w:t>
+      </w:r>
+      <w:proofErr w:type="gramEnd"/>
+      <w:r>
+        <w:rPr>
+          <w:rFonts w:ascii="Times New Roman" w:hAnsi="Times New Roman"/>
+          <w:szCs w:val="24"/>
+        </w:rPr>
+        <w:t xml:space="preserve"> information about track occupancy</w:t>
+      </w:r>
+    </w:p>
+    <w:p>
+      <w:pPr>
+        <w:spacing w:after="100"/>
+        <w:rPr>
+          <w:rFonts w:ascii="Times New Roman" w:hAnsi="Times New Roman"/>
+          <w:szCs w:val="24"/>
+        </w:rPr>
+      </w:pPr>
+      <w:r>
+        <w:rPr>
+          <w:rFonts w:ascii="Times New Roman" w:hAnsi="Times New Roman"/>
+          <w:szCs w:val="24"/>
+        </w:rPr>
+        <w:t>If there is a train it displays that trains’ number</w:t>
+      </w:r>
+    </w:p>
+    <w:p>
+      <w:pPr>
+        <w:spacing w:after="100"/>
+        <w:rPr>
+          <w:rFonts w:ascii="Times New Roman" w:hAnsi="Times New Roman"/>
+          <w:szCs w:val="24"/>
+        </w:rPr>
+      </w:pPr>
+      <w:r>
+        <w:rPr>
+          <w:rFonts w:ascii="Times New Roman" w:hAnsi="Times New Roman"/>
+          <w:szCs w:val="24"/>
+        </w:rPr>
+        <w:t xml:space="preserve">If there is no </w:t>
+      </w:r>
+      <w:r>
+        <w:rPr>
+          <w:rFonts w:ascii="Times New Roman" w:hAnsi="Times New Roman"/>
+          <w:szCs w:val="24"/>
+        </w:rPr>
+        <w:t>train,</w:t>
+      </w:r>
+      <w:r>
+        <w:rPr>
+          <w:rFonts w:ascii="Times New Roman" w:hAnsi="Times New Roman"/>
+          <w:szCs w:val="24"/>
+        </w:rPr>
+        <w:t xml:space="preserve"> then it is blank</w:t>
+      </w:r>
+    </w:p>
+    <w:p>
+      <w:pPr>
+        <w:spacing w:after="100"/>
+        <w:rPr>
+          <w:rFonts w:ascii="Times New Roman" w:hAnsi="Times New Roman"/>
+          <w:szCs w:val="24"/>
+        </w:rPr>
+      </w:pPr>
+    </w:p>
+    <w:p>
+      <w:pPr>
+        <w:pStyle w:val="Heading5"/>
+      </w:pPr>
+      <w:r>
+        <w:t>Typ</w:t>
+      </w:r>
+      <w:r>
+        <w:t>e</w:t>
+      </w:r>
+      <w:r>
+        <w:t xml:space="preserve"> </w:t>
+      </w:r>
+    </w:p>
+    <w:p>
+      <w:pPr>
+        <w:spacing w:after="100"/>
+        <w:rPr>
+          <w:rFonts w:ascii="Times New Roman" w:hAnsi="Times New Roman"/>
+          <w:szCs w:val="24"/>
+        </w:rPr>
+      </w:pPr>
+      <w:proofErr w:type="gramStart"/>
+      <w:r>
+        <w:rPr>
+          <w:rFonts w:ascii="Times New Roman" w:hAnsi="Times New Roman"/>
+          <w:szCs w:val="24"/>
+        </w:rPr>
+        <w:t>displays</w:t>
+      </w:r>
+      <w:proofErr w:type="gramEnd"/>
+      <w:r>
+        <w:rPr>
+          <w:rFonts w:ascii="Times New Roman" w:hAnsi="Times New Roman"/>
+          <w:szCs w:val="24"/>
+        </w:rPr>
+        <w:t xml:space="preserve"> what type of track is located on this block</w:t>
+      </w:r>
+    </w:p>
+    <w:p>
+      <w:pPr>
+        <w:spacing w:after="100"/>
+        <w:rPr>
+          <w:rFonts w:ascii="Times New Roman" w:hAnsi="Times New Roman"/>
+          <w:szCs w:val="24"/>
+        </w:rPr>
+      </w:pPr>
+      <w:r>
+        <w:rPr>
+          <w:rFonts w:ascii="Times New Roman" w:hAnsi="Times New Roman"/>
+          <w:szCs w:val="24"/>
+        </w:rPr>
+        <w:t xml:space="preserve">If the block is just </w:t>
+      </w:r>
+      <w:r>
+        <w:rPr>
+          <w:rFonts w:ascii="Times New Roman" w:hAnsi="Times New Roman"/>
+          <w:szCs w:val="24"/>
+        </w:rPr>
+        <w:t>track,</w:t>
+      </w:r>
+      <w:r>
+        <w:rPr>
+          <w:rFonts w:ascii="Times New Roman" w:hAnsi="Times New Roman"/>
+          <w:szCs w:val="24"/>
+        </w:rPr>
+        <w:t xml:space="preserve"> then the label is blank</w:t>
+      </w:r>
+    </w:p>
+    <w:p>
+      <w:pPr>
+        <w:spacing w:after="100"/>
+        <w:rPr>
+          <w:rFonts w:ascii="Times New Roman" w:hAnsi="Times New Roman"/>
+          <w:szCs w:val="24"/>
+        </w:rPr>
+      </w:pPr>
+      <w:r>
+        <w:rPr>
+          <w:rFonts w:ascii="Times New Roman" w:hAnsi="Times New Roman"/>
+          <w:szCs w:val="24"/>
+        </w:rPr>
+        <w:t>Each type track has two different states (except for station), by clicking on a block with a type value it will switch from one state to the other</w:t>
+      </w:r>
+    </w:p>
+    <w:p>
+      <w:pPr>
+        <w:spacing w:after="100"/>
+        <w:rPr>
+          <w:rFonts w:ascii="Times New Roman" w:hAnsi="Times New Roman"/>
+          <w:szCs w:val="24"/>
+        </w:rPr>
+      </w:pPr>
+      <w:r>
+        <w:rPr>
+          <w:rFonts w:ascii="Times New Roman" w:hAnsi="Times New Roman"/>
+          <w:szCs w:val="24"/>
+        </w:rPr>
+        <w:t>If the block contains a railroad crossing then the label displays “crossing” and the current state of the crossing, either “inactive” or “active”</w:t>
+      </w:r>
+    </w:p>
+    <w:p>
+      <w:pPr>
+        <w:spacing w:after="100"/>
+        <w:rPr>
+          <w:rFonts w:ascii="Times New Roman" w:hAnsi="Times New Roman"/>
+          <w:szCs w:val="24"/>
+        </w:rPr>
+      </w:pPr>
+      <w:r>
+        <w:rPr>
+          <w:rFonts w:ascii="Times New Roman" w:hAnsi="Times New Roman"/>
+          <w:szCs w:val="24"/>
+        </w:rPr>
+        <w:t xml:space="preserve">If the block contains a </w:t>
+      </w:r>
+      <w:r>
+        <w:rPr>
+          <w:rFonts w:ascii="Times New Roman" w:hAnsi="Times New Roman"/>
+          <w:szCs w:val="24"/>
+        </w:rPr>
+        <w:t>station,</w:t>
+      </w:r>
+      <w:r>
+        <w:rPr>
+          <w:rFonts w:ascii="Times New Roman" w:hAnsi="Times New Roman"/>
+          <w:szCs w:val="24"/>
+        </w:rPr>
+        <w:t xml:space="preserve"> then the label displays “Station”</w:t>
+      </w:r>
+    </w:p>
+    <w:p>
+      <w:pPr>
+        <w:spacing w:after="100"/>
+        <w:rPr>
+          <w:rFonts w:ascii="Times New Roman" w:hAnsi="Times New Roman"/>
+          <w:szCs w:val="24"/>
+        </w:rPr>
+      </w:pPr>
+      <w:r>
+        <w:rPr>
+          <w:rFonts w:ascii="Times New Roman" w:hAnsi="Times New Roman"/>
+          <w:szCs w:val="24"/>
+        </w:rPr>
+        <w:t xml:space="preserve">If the block contains a </w:t>
+      </w:r>
+      <w:r>
+        <w:rPr>
+          <w:rFonts w:ascii="Times New Roman" w:hAnsi="Times New Roman"/>
+          <w:szCs w:val="24"/>
+        </w:rPr>
+        <w:t>switch,</w:t>
+      </w:r>
+      <w:r>
+        <w:rPr>
+          <w:rFonts w:ascii="Times New Roman" w:hAnsi="Times New Roman"/>
+          <w:szCs w:val="24"/>
+        </w:rPr>
+        <w:t xml:space="preserve"> then the label displays “Switch” and two numbers indicating which tracks the switch connects to</w:t>
+      </w:r>
+    </w:p>
+    <w:p>
+      <w:pPr>
+        <w:spacing w:after="100"/>
+        <w:rPr>
+          <w:rFonts w:ascii="Times New Roman" w:hAnsi="Times New Roman"/>
+          <w:szCs w:val="24"/>
+        </w:rPr>
+      </w:pPr>
+      <w:r>
+        <w:rPr>
+          <w:rFonts w:ascii="Times New Roman" w:hAnsi="Times New Roman"/>
+          <w:szCs w:val="24"/>
+        </w:rPr>
+        <w:t>The number with a “&gt;” before it is the block the switch track is connected to</w:t>
+      </w:r>
+    </w:p>
+    <w:p>
+      <w:pPr>
+        <w:spacing w:after="100"/>
+        <w:rPr>
+          <w:rFonts w:ascii="Times New Roman" w:hAnsi="Times New Roman"/>
+          <w:szCs w:val="24"/>
+        </w:rPr>
+      </w:pPr>
+      <w:r>
+        <w:rPr>
+          <w:rFonts w:ascii="Times New Roman" w:hAnsi="Times New Roman"/>
+          <w:szCs w:val="24"/>
+        </w:rPr>
+        <w:t>If the block contains a light then the label displays “Light” and the current state of the light, either “Green” or “Red”</w:t>
+      </w:r>
+    </w:p>
+    <w:p>
+      <w:pPr>
+        <w:spacing w:after="100"/>
+        <w:rPr>
+          <w:rFonts w:ascii="Times New Roman" w:hAnsi="Times New Roman"/>
+          <w:szCs w:val="24"/>
+        </w:rPr>
+      </w:pPr>
+    </w:p>
+    <w:p>
+      <w:pPr>
+        <w:pStyle w:val="Heading5"/>
+      </w:pPr>
+      <w:r>
+        <w:t>Failure Status</w:t>
+      </w:r>
+      <w:r>
+        <w:t xml:space="preserve"> </w:t>
+      </w:r>
+    </w:p>
+    <w:p>
+      <w:pPr>
+        <w:spacing w:after="100"/>
+        <w:rPr>
+          <w:rFonts w:ascii="Times New Roman" w:hAnsi="Times New Roman"/>
+          <w:szCs w:val="24"/>
+        </w:rPr>
+      </w:pPr>
+      <w:proofErr w:type="gramStart"/>
+      <w:r>
+        <w:rPr>
+          <w:rFonts w:ascii="Times New Roman" w:hAnsi="Times New Roman"/>
+          <w:szCs w:val="24"/>
+        </w:rPr>
+        <w:t>failure</w:t>
+      </w:r>
+      <w:proofErr w:type="gramEnd"/>
+      <w:r>
+        <w:rPr>
+          <w:rFonts w:ascii="Times New Roman" w:hAnsi="Times New Roman"/>
+          <w:szCs w:val="24"/>
+        </w:rPr>
+        <w:t xml:space="preserve"> status for a given track block</w:t>
+      </w:r>
+    </w:p>
+    <w:p>
+      <w:pPr>
+        <w:spacing w:after="100"/>
+        <w:rPr>
+          <w:rFonts w:ascii="Times New Roman" w:hAnsi="Times New Roman"/>
+          <w:szCs w:val="24"/>
+        </w:rPr>
+      </w:pPr>
+      <w:r>
+        <w:rPr>
+          <w:rFonts w:ascii="Times New Roman" w:hAnsi="Times New Roman"/>
+          <w:szCs w:val="24"/>
+        </w:rPr>
+        <w:t>If the track is working properly the label is blank</w:t>
+      </w:r>
+    </w:p>
+    <w:p>
+      <w:pPr>
+        <w:spacing w:after="100"/>
+        <w:rPr>
+          <w:rFonts w:ascii="Times New Roman" w:hAnsi="Times New Roman"/>
+          <w:szCs w:val="24"/>
+        </w:rPr>
+      </w:pPr>
+      <w:r>
+        <w:rPr>
+          <w:rFonts w:ascii="Times New Roman" w:hAnsi="Times New Roman"/>
+          <w:szCs w:val="24"/>
+        </w:rPr>
+        <w:t xml:space="preserve">If there is a failure </w:t>
+      </w:r>
+      <w:r>
+        <w:rPr>
+          <w:rFonts w:ascii="Times New Roman" w:hAnsi="Times New Roman"/>
+          <w:szCs w:val="24"/>
+        </w:rPr>
+        <w:t>detected,</w:t>
+      </w:r>
+      <w:r>
+        <w:rPr>
+          <w:rFonts w:ascii="Times New Roman" w:hAnsi="Times New Roman"/>
+          <w:szCs w:val="24"/>
+        </w:rPr>
+        <w:t xml:space="preserve"> then the label displays a red “FAILURE”</w:t>
+      </w:r>
+    </w:p>
+    <w:p>
+      <w:pPr>
+        <w:spacing w:after="100"/>
+        <w:rPr>
+          <w:rFonts w:ascii="Times New Roman" w:hAnsi="Times New Roman"/>
+          <w:szCs w:val="24"/>
+        </w:rPr>
+      </w:pPr>
+    </w:p>
+    <w:p>
+      <w:pPr>
+        <w:pStyle w:val="Heading5"/>
+      </w:pPr>
+      <w:r>
+        <w:t>Heater Status</w:t>
+      </w:r>
+      <w:r>
+        <w:t xml:space="preserve"> </w:t>
+      </w:r>
+    </w:p>
+    <w:p>
+      <w:pPr>
+        <w:spacing w:after="100"/>
+        <w:rPr>
+          <w:rFonts w:ascii="Times New Roman" w:hAnsi="Times New Roman"/>
+          <w:szCs w:val="24"/>
+        </w:rPr>
+      </w:pPr>
+      <w:proofErr w:type="gramStart"/>
+      <w:r>
+        <w:rPr>
+          <w:rFonts w:ascii="Times New Roman" w:hAnsi="Times New Roman"/>
+          <w:szCs w:val="24"/>
+        </w:rPr>
+        <w:t>the</w:t>
+      </w:r>
+      <w:proofErr w:type="gramEnd"/>
+      <w:r>
+        <w:rPr>
+          <w:rFonts w:ascii="Times New Roman" w:hAnsi="Times New Roman"/>
+          <w:szCs w:val="24"/>
+        </w:rPr>
+        <w:t xml:space="preserve"> state of a blocks track heater, is either “ON” or “OFF”</w:t>
+      </w:r>
+    </w:p>
+    <w:p>
+      <w:pPr>
+        <w:spacing w:after="100"/>
+        <w:rPr>
+          <w:rFonts w:ascii="Times New Roman" w:hAnsi="Times New Roman"/>
+          <w:szCs w:val="24"/>
+        </w:rPr>
+      </w:pPr>
+    </w:p>
+    <w:p>
+      <w:pPr>
+        <w:pStyle w:val="Heading5"/>
+      </w:pPr>
+      <w:r>
+        <w:lastRenderedPageBreak/>
+        <w:t>Speed Limit</w:t>
+      </w:r>
+    </w:p>
+    <w:p>
+      <w:pPr>
+        <w:spacing w:after="100"/>
+        <w:rPr>
+          <w:rFonts w:ascii="Times New Roman" w:hAnsi="Times New Roman"/>
+          <w:szCs w:val="24"/>
+        </w:rPr>
+      </w:pPr>
+      <w:proofErr w:type="gramStart"/>
+      <w:r>
+        <w:rPr>
+          <w:rFonts w:ascii="Times New Roman" w:hAnsi="Times New Roman"/>
+          <w:szCs w:val="24"/>
+        </w:rPr>
+        <w:t>the</w:t>
+      </w:r>
+      <w:proofErr w:type="gramEnd"/>
+      <w:r>
+        <w:rPr>
+          <w:rFonts w:ascii="Times New Roman" w:hAnsi="Times New Roman"/>
+          <w:szCs w:val="24"/>
+        </w:rPr>
+        <w:t xml:space="preserve"> speed limit for a train on a given section of track, received from the CTC office</w:t>
+      </w:r>
+    </w:p>
+    <w:p>
+      <w:pPr>
+        <w:spacing w:after="100"/>
+        <w:rPr>
+          <w:rFonts w:ascii="Times New Roman" w:hAnsi="Times New Roman"/>
+          <w:szCs w:val="24"/>
+        </w:rPr>
+      </w:pPr>
+    </w:p>
+    <w:p>
+      <w:pPr>
+        <w:pStyle w:val="Heading5"/>
+      </w:pPr>
+      <w:r>
+        <w:t>Authority</w:t>
+      </w:r>
+    </w:p>
+    <w:p>
+      <w:pPr>
+        <w:spacing w:after="100"/>
+        <w:rPr>
+          <w:rFonts w:ascii="Times New Roman" w:hAnsi="Times New Roman"/>
+          <w:szCs w:val="24"/>
+        </w:rPr>
+      </w:pPr>
+      <w:proofErr w:type="gramStart"/>
+      <w:r>
+        <w:rPr>
+          <w:rFonts w:ascii="Times New Roman" w:hAnsi="Times New Roman"/>
+          <w:szCs w:val="24"/>
+        </w:rPr>
+        <w:t>the</w:t>
+      </w:r>
+      <w:proofErr w:type="gramEnd"/>
+      <w:r>
+        <w:rPr>
+          <w:rFonts w:ascii="Times New Roman" w:hAnsi="Times New Roman"/>
+          <w:szCs w:val="24"/>
+        </w:rPr>
+        <w:t xml:space="preserve"> maximum authority of a train on a given section of track, received from the CTC office</w:t>
       </w:r>
     </w:p>
     <w:p>
@@ -2489,544 +4329,6 @@
         <w:pStyle w:val="Heading4"/>
       </w:pPr>
       <w:r>
-        <w:t>Block Panels</w:t>
-      </w:r>
-      <w:r>
-        <w:t xml:space="preserve"> </w:t>
-      </w:r>
-    </w:p>
-    <w:p>
-      <w:pPr>
-        <w:spacing w:after="100"/>
-        <w:rPr>
-          <w:rFonts w:ascii="Times New Roman" w:hAnsi="Times New Roman"/>
-          <w:szCs w:val="24"/>
-        </w:rPr>
-      </w:pPr>
-      <w:r>
-        <w:rPr>
-          <w:rFonts w:ascii="Times New Roman" w:hAnsi="Times New Roman"/>
-          <w:szCs w:val="24"/>
-        </w:rPr>
-        <w:t>Each</w:t>
-      </w:r>
-      <w:r>
-        <w:rPr>
-          <w:rFonts w:ascii="Times New Roman" w:hAnsi="Times New Roman"/>
-          <w:szCs w:val="24"/>
-        </w:rPr>
-        <w:t xml:space="preserve"> Block Panel consists of labels displaying the following:</w:t>
-      </w:r>
-    </w:p>
-    <w:p>
-      <w:pPr>
-        <w:spacing w:after="100"/>
-        <w:rPr>
-          <w:rFonts w:ascii="Times New Roman" w:hAnsi="Times New Roman"/>
-          <w:szCs w:val="24"/>
-        </w:rPr>
-      </w:pPr>
-    </w:p>
-    <w:p>
-      <w:pPr>
-        <w:pStyle w:val="Heading5"/>
-      </w:pPr>
-      <w:r>
-        <w:t>Block Number</w:t>
-      </w:r>
-      <w:r>
-        <w:t xml:space="preserve"> </w:t>
-      </w:r>
-    </w:p>
-    <w:p>
-      <w:pPr>
-        <w:spacing w:after="100"/>
-        <w:rPr>
-          <w:rFonts w:ascii="Times New Roman" w:hAnsi="Times New Roman"/>
-          <w:szCs w:val="24"/>
-        </w:rPr>
-      </w:pPr>
-      <w:r>
-        <w:rPr>
-          <w:rFonts w:ascii="Times New Roman" w:hAnsi="Times New Roman"/>
-          <w:szCs w:val="24"/>
-        </w:rPr>
-        <w:t>the number assigned to the block by the track model</w:t>
-      </w:r>
-    </w:p>
-    <w:p>
-      <w:pPr>
-        <w:spacing w:after="100"/>
-        <w:rPr>
-          <w:rFonts w:ascii="Times New Roman" w:hAnsi="Times New Roman"/>
-          <w:szCs w:val="24"/>
-        </w:rPr>
-      </w:pPr>
-    </w:p>
-    <w:p>
-      <w:pPr>
-        <w:pStyle w:val="Heading5"/>
-      </w:pPr>
-      <w:r>
-        <w:t>Occupancy</w:t>
-      </w:r>
-      <w:r>
-        <w:t xml:space="preserve"> </w:t>
-      </w:r>
-    </w:p>
-    <w:p>
-      <w:pPr>
-        <w:spacing w:after="100"/>
-        <w:rPr>
-          <w:rFonts w:ascii="Times New Roman" w:hAnsi="Times New Roman"/>
-          <w:szCs w:val="24"/>
-        </w:rPr>
-      </w:pPr>
-      <w:r>
-        <w:rPr>
-          <w:rFonts w:ascii="Times New Roman" w:hAnsi="Times New Roman"/>
-          <w:szCs w:val="24"/>
-        </w:rPr>
-        <w:t>displays information about track occupancy</w:t>
-      </w:r>
-    </w:p>
-    <w:p>
-      <w:pPr>
-        <w:spacing w:after="100"/>
-        <w:rPr>
-          <w:rFonts w:ascii="Times New Roman" w:hAnsi="Times New Roman"/>
-          <w:szCs w:val="24"/>
-        </w:rPr>
-      </w:pPr>
-      <w:r>
-        <w:rPr>
-          <w:rFonts w:ascii="Times New Roman" w:hAnsi="Times New Roman"/>
-          <w:szCs w:val="24"/>
-        </w:rPr>
-        <w:t>If there is a train it displays that trains’ number</w:t>
-      </w:r>
-    </w:p>
-    <w:p>
-      <w:pPr>
-        <w:spacing w:after="100"/>
-        <w:rPr>
-          <w:rFonts w:ascii="Times New Roman" w:hAnsi="Times New Roman"/>
-          <w:szCs w:val="24"/>
-        </w:rPr>
-      </w:pPr>
-      <w:r>
-        <w:rPr>
-          <w:rFonts w:ascii="Times New Roman" w:hAnsi="Times New Roman"/>
-          <w:szCs w:val="24"/>
-        </w:rPr>
-        <w:t xml:space="preserve">If there is no </w:t>
-      </w:r>
-      <w:r>
-        <w:rPr>
-          <w:rFonts w:ascii="Times New Roman" w:hAnsi="Times New Roman"/>
-          <w:szCs w:val="24"/>
-        </w:rPr>
-        <w:t>train,</w:t>
-      </w:r>
-      <w:r>
-        <w:rPr>
-          <w:rFonts w:ascii="Times New Roman" w:hAnsi="Times New Roman"/>
-          <w:szCs w:val="24"/>
-        </w:rPr>
-        <w:t xml:space="preserve"> then it is blank</w:t>
-      </w:r>
-    </w:p>
-    <w:p>
-      <w:pPr>
-        <w:spacing w:after="100"/>
-        <w:rPr>
-          <w:rFonts w:ascii="Times New Roman" w:hAnsi="Times New Roman"/>
-          <w:szCs w:val="24"/>
-        </w:rPr>
-      </w:pPr>
-    </w:p>
-    <w:p>
-      <w:pPr>
-        <w:pStyle w:val="Heading5"/>
-      </w:pPr>
-      <w:r>
-        <w:t>Typ</w:t>
-      </w:r>
-      <w:r>
-        <w:t>e</w:t>
-      </w:r>
-      <w:r>
-        <w:t xml:space="preserve"> </w:t>
-      </w:r>
-    </w:p>
-    <w:p>
-      <w:pPr>
-        <w:spacing w:after="100"/>
-        <w:rPr>
-          <w:rFonts w:ascii="Times New Roman" w:hAnsi="Times New Roman"/>
-          <w:szCs w:val="24"/>
-        </w:rPr>
-      </w:pPr>
-      <w:r>
-        <w:rPr>
-          <w:rFonts w:ascii="Times New Roman" w:hAnsi="Times New Roman"/>
-          <w:szCs w:val="24"/>
-        </w:rPr>
-        <w:t>displays what type of track is located on this block</w:t>
-      </w:r>
-    </w:p>
-    <w:p>
-      <w:pPr>
-        <w:spacing w:after="100"/>
-        <w:rPr>
-          <w:rFonts w:ascii="Times New Roman" w:hAnsi="Times New Roman"/>
-          <w:szCs w:val="24"/>
-        </w:rPr>
-      </w:pPr>
-      <w:r>
-        <w:rPr>
-          <w:rFonts w:ascii="Times New Roman" w:hAnsi="Times New Roman"/>
-          <w:szCs w:val="24"/>
-        </w:rPr>
-        <w:t xml:space="preserve">If the block is just </w:t>
-      </w:r>
-      <w:r>
-        <w:rPr>
-          <w:rFonts w:ascii="Times New Roman" w:hAnsi="Times New Roman"/>
-          <w:szCs w:val="24"/>
-        </w:rPr>
-        <w:t>track,</w:t>
-      </w:r>
-      <w:r>
-        <w:rPr>
-          <w:rFonts w:ascii="Times New Roman" w:hAnsi="Times New Roman"/>
-          <w:szCs w:val="24"/>
-        </w:rPr>
-        <w:t xml:space="preserve"> then the label is blank</w:t>
-      </w:r>
-    </w:p>
-    <w:p>
-      <w:pPr>
-        <w:spacing w:after="100"/>
-        <w:rPr>
-          <w:rFonts w:ascii="Times New Roman" w:hAnsi="Times New Roman"/>
-          <w:szCs w:val="24"/>
-        </w:rPr>
-      </w:pPr>
-      <w:r>
-        <w:rPr>
-          <w:rFonts w:ascii="Times New Roman" w:hAnsi="Times New Roman"/>
-          <w:szCs w:val="24"/>
-        </w:rPr>
-        <w:t>Each type track has two different states (except for station), by clicking on a block with a type value it will switch from one state to the other</w:t>
-      </w:r>
-    </w:p>
-    <w:p>
-      <w:pPr>
-        <w:spacing w:after="100"/>
-        <w:rPr>
-          <w:rFonts w:ascii="Times New Roman" w:hAnsi="Times New Roman"/>
-          <w:szCs w:val="24"/>
-        </w:rPr>
-      </w:pPr>
-      <w:r>
-        <w:rPr>
-          <w:rFonts w:ascii="Times New Roman" w:hAnsi="Times New Roman"/>
-          <w:szCs w:val="24"/>
-        </w:rPr>
-        <w:t>If the block contains a railroad crossing then the label displays “crossing” and the current state of the crossing, either “inactive” or “active”</w:t>
-      </w:r>
-    </w:p>
-    <w:p>
-      <w:pPr>
-        <w:spacing w:after="100"/>
-        <w:rPr>
-          <w:rFonts w:ascii="Times New Roman" w:hAnsi="Times New Roman"/>
-          <w:szCs w:val="24"/>
-        </w:rPr>
-      </w:pPr>
-      <w:r>
-        <w:rPr>
-          <w:rFonts w:ascii="Times New Roman" w:hAnsi="Times New Roman"/>
-          <w:szCs w:val="24"/>
-        </w:rPr>
-        <w:t xml:space="preserve">If the block contains a </w:t>
-      </w:r>
-      <w:r>
-        <w:rPr>
-          <w:rFonts w:ascii="Times New Roman" w:hAnsi="Times New Roman"/>
-          <w:szCs w:val="24"/>
-        </w:rPr>
-        <w:t>station,</w:t>
-      </w:r>
-      <w:r>
-        <w:rPr>
-          <w:rFonts w:ascii="Times New Roman" w:hAnsi="Times New Roman"/>
-          <w:szCs w:val="24"/>
-        </w:rPr>
-        <w:t xml:space="preserve"> then the label displays “Station”</w:t>
-      </w:r>
-    </w:p>
-    <w:p>
-      <w:pPr>
-        <w:spacing w:after="100"/>
-        <w:rPr>
-          <w:rFonts w:ascii="Times New Roman" w:hAnsi="Times New Roman"/>
-          <w:szCs w:val="24"/>
-        </w:rPr>
-      </w:pPr>
-      <w:r>
-        <w:rPr>
-          <w:rFonts w:ascii="Times New Roman" w:hAnsi="Times New Roman"/>
-          <w:szCs w:val="24"/>
-        </w:rPr>
-        <w:t xml:space="preserve">If the block contains a </w:t>
-      </w:r>
-      <w:r>
-        <w:rPr>
-          <w:rFonts w:ascii="Times New Roman" w:hAnsi="Times New Roman"/>
-          <w:szCs w:val="24"/>
-        </w:rPr>
-        <w:t>switch,</w:t>
-      </w:r>
-      <w:r>
-        <w:rPr>
-          <w:rFonts w:ascii="Times New Roman" w:hAnsi="Times New Roman"/>
-          <w:szCs w:val="24"/>
-        </w:rPr>
-        <w:t xml:space="preserve"> then the label displays “Switch” and two numbers indicating which tracks the switch connects to</w:t>
-      </w:r>
-    </w:p>
-    <w:p>
-      <w:pPr>
-        <w:spacing w:after="100"/>
-        <w:rPr>
-          <w:rFonts w:ascii="Times New Roman" w:hAnsi="Times New Roman"/>
-          <w:szCs w:val="24"/>
-        </w:rPr>
-      </w:pPr>
-      <w:r>
-        <w:rPr>
-          <w:rFonts w:ascii="Times New Roman" w:hAnsi="Times New Roman"/>
-          <w:szCs w:val="24"/>
-        </w:rPr>
-        <w:t>The number with a “&gt;” before it is the block the switch track is connected to</w:t>
-      </w:r>
-    </w:p>
-    <w:p>
-      <w:pPr>
-        <w:spacing w:after="100"/>
-        <w:rPr>
-          <w:rFonts w:ascii="Times New Roman" w:hAnsi="Times New Roman"/>
-          <w:szCs w:val="24"/>
-        </w:rPr>
-      </w:pPr>
-      <w:r>
-        <w:rPr>
-          <w:rFonts w:ascii="Times New Roman" w:hAnsi="Times New Roman"/>
-          <w:szCs w:val="24"/>
-        </w:rPr>
-        <w:t>If the block contains a light then the label displays “Light” and the current state of the light, either “Green” or “Red”</w:t>
-      </w:r>
-    </w:p>
-    <w:p>
-      <w:pPr>
-        <w:spacing w:after="100"/>
-        <w:rPr>
-          <w:rFonts w:ascii="Times New Roman" w:hAnsi="Times New Roman"/>
-          <w:szCs w:val="24"/>
-        </w:rPr>
-      </w:pPr>
-    </w:p>
-    <w:p>
-      <w:pPr>
-        <w:pStyle w:val="Heading5"/>
-      </w:pPr>
-      <w:r>
-        <w:t>Failure Status</w:t>
-      </w:r>
-      <w:r>
-        <w:t xml:space="preserve"> </w:t>
-      </w:r>
-    </w:p>
-    <w:p>
-      <w:pPr>
-        <w:spacing w:after="100"/>
-        <w:rPr>
-          <w:rFonts w:ascii="Times New Roman" w:hAnsi="Times New Roman"/>
-          <w:szCs w:val="24"/>
-        </w:rPr>
-      </w:pPr>
-      <w:r>
-        <w:rPr>
-          <w:rFonts w:ascii="Times New Roman" w:hAnsi="Times New Roman"/>
-          <w:szCs w:val="24"/>
-        </w:rPr>
-        <w:t>failure status for a given track block</w:t>
-      </w:r>
-    </w:p>
-    <w:p>
-      <w:pPr>
-        <w:spacing w:after="100"/>
-        <w:rPr>
-          <w:rFonts w:ascii="Times New Roman" w:hAnsi="Times New Roman"/>
-          <w:szCs w:val="24"/>
-        </w:rPr>
-      </w:pPr>
-      <w:r>
-        <w:rPr>
-          <w:rFonts w:ascii="Times New Roman" w:hAnsi="Times New Roman"/>
-          <w:szCs w:val="24"/>
-        </w:rPr>
-        <w:t>If the track is working properly the label is blank</w:t>
-      </w:r>
-    </w:p>
-    <w:p>
-      <w:pPr>
-        <w:spacing w:after="100"/>
-        <w:rPr>
-          <w:rFonts w:ascii="Times New Roman" w:hAnsi="Times New Roman"/>
-          <w:szCs w:val="24"/>
-        </w:rPr>
-      </w:pPr>
-      <w:r>
-        <w:rPr>
-          <w:rFonts w:ascii="Times New Roman" w:hAnsi="Times New Roman"/>
-          <w:szCs w:val="24"/>
-        </w:rPr>
-        <w:t xml:space="preserve">If there is a failure </w:t>
-      </w:r>
-      <w:r>
-        <w:rPr>
-          <w:rFonts w:ascii="Times New Roman" w:hAnsi="Times New Roman"/>
-          <w:szCs w:val="24"/>
-        </w:rPr>
-        <w:t>detected,</w:t>
-      </w:r>
-      <w:r>
-        <w:rPr>
-          <w:rFonts w:ascii="Times New Roman" w:hAnsi="Times New Roman"/>
-          <w:szCs w:val="24"/>
-        </w:rPr>
-        <w:t xml:space="preserve"> then the label displays a red “FAILURE”</w:t>
-      </w:r>
-    </w:p>
-    <w:p>
-      <w:pPr>
-        <w:spacing w:after="100"/>
-        <w:rPr>
-          <w:rFonts w:ascii="Times New Roman" w:hAnsi="Times New Roman"/>
-          <w:szCs w:val="24"/>
-        </w:rPr>
-      </w:pPr>
-    </w:p>
-    <w:p>
-      <w:pPr>
-        <w:pStyle w:val="Heading5"/>
-      </w:pPr>
-      <w:r>
-        <w:t>Heater Status</w:t>
-      </w:r>
-      <w:r>
-        <w:t xml:space="preserve"> </w:t>
-      </w:r>
-    </w:p>
-    <w:p>
-      <w:pPr>
-        <w:spacing w:after="100"/>
-        <w:rPr>
-          <w:rFonts w:ascii="Times New Roman" w:hAnsi="Times New Roman"/>
-          <w:szCs w:val="24"/>
-        </w:rPr>
-      </w:pPr>
-      <w:r>
-        <w:rPr>
-          <w:rFonts w:ascii="Times New Roman" w:hAnsi="Times New Roman"/>
-          <w:szCs w:val="24"/>
-        </w:rPr>
-        <w:t>the state of a blocks track heater, is either “ON” or “OFF”</w:t>
-      </w:r>
-    </w:p>
-    <w:p>
-      <w:pPr>
-        <w:spacing w:after="100"/>
-        <w:rPr>
-          <w:rFonts w:ascii="Times New Roman" w:hAnsi="Times New Roman"/>
-          <w:szCs w:val="24"/>
-        </w:rPr>
-      </w:pPr>
-    </w:p>
-    <w:p>
-      <w:pPr>
-        <w:pStyle w:val="Heading5"/>
-      </w:pPr>
-      <w:r>
-        <w:t>Speed Limit</w:t>
-      </w:r>
-    </w:p>
-    <w:p>
-      <w:pPr>
-        <w:spacing w:after="100"/>
-        <w:rPr>
-          <w:rFonts w:ascii="Times New Roman" w:hAnsi="Times New Roman"/>
-          <w:szCs w:val="24"/>
-        </w:rPr>
-      </w:pPr>
-      <w:r>
-        <w:rPr>
-          <w:rFonts w:ascii="Times New Roman" w:hAnsi="Times New Roman"/>
-          <w:szCs w:val="24"/>
-        </w:rPr>
-        <w:t>the speed limit for a train on a given section of track, received from the CTC office</w:t>
-      </w:r>
-    </w:p>
-    <w:p>
-      <w:pPr>
-        <w:spacing w:after="100"/>
-        <w:rPr>
-          <w:rFonts w:ascii="Times New Roman" w:hAnsi="Times New Roman"/>
-          <w:szCs w:val="24"/>
-        </w:rPr>
-      </w:pPr>
-    </w:p>
-    <w:p>
-      <w:pPr>
-        <w:pStyle w:val="Heading5"/>
-      </w:pPr>
-      <w:r>
-        <w:t>Authority</w:t>
-      </w:r>
-    </w:p>
-    <w:p>
-      <w:pPr>
-        <w:spacing w:after="100"/>
-        <w:rPr>
-          <w:rFonts w:ascii="Times New Roman" w:hAnsi="Times New Roman"/>
-          <w:szCs w:val="24"/>
-        </w:rPr>
-      </w:pPr>
-      <w:r>
-        <w:rPr>
-          <w:rFonts w:ascii="Times New Roman" w:hAnsi="Times New Roman"/>
-          <w:szCs w:val="24"/>
-        </w:rPr>
-        <w:t>the maximum authority of a train on a given section of track, received from the CTC office</w:t>
-      </w:r>
-    </w:p>
-    <w:p>
-      <w:pPr>
-        <w:spacing w:after="100"/>
-        <w:rPr>
-          <w:rFonts w:ascii="Times New Roman" w:hAnsi="Times New Roman"/>
-          <w:szCs w:val="24"/>
-        </w:rPr>
-      </w:pPr>
-    </w:p>
-    <w:p>
-      <w:pPr>
-        <w:pStyle w:val="Heading4"/>
-      </w:pPr>
-      <w:r>
         <w:t>Section E: Current Action Label</w:t>
       </w:r>
     </w:p>
@@ -3067,11 +4369,11 @@
         <w:pStyle w:val="Heading2"/>
         <w:spacing w:after="100"/>
       </w:pPr>
-      <w:bookmarkStart w:id="15" w:name="_Toc462610408"/>
+      <w:bookmarkStart w:id="16" w:name="_Toc462610408"/>
       <w:r>
         <w:t>Track Model</w:t>
       </w:r>
-      <w:bookmarkEnd w:id="15"/>
+      <w:bookmarkEnd w:id="16"/>
     </w:p>
     <w:p>
       <w:pPr>
@@ -3105,11 +4407,11 @@
         <w:pStyle w:val="Heading2"/>
         <w:spacing w:after="100"/>
       </w:pPr>
-      <w:bookmarkStart w:id="16" w:name="_Toc462610409"/>
+      <w:bookmarkStart w:id="17" w:name="_Toc462610409"/>
       <w:r>
         <w:t>Train Model</w:t>
       </w:r>
-      <w:bookmarkEnd w:id="16"/>
+      <w:bookmarkEnd w:id="17"/>
     </w:p>
     <w:p>
       <w:pPr>
@@ -3169,7 +4471,7 @@
                     </pic:cNvPicPr>
                   </pic:nvPicPr>
                   <pic:blipFill>
-                    <a:blip r:embed="rId12">
+                    <a:blip r:embed="rId17">
                       <a:extLst>
                         <a:ext uri="{28A0092B-C50C-407E-A947-70E740481C1C}">
                           <a14:useLocalDpi xmlns:a14="http://schemas.microsoft.com/office/drawing/2010/main" val="0"/>
@@ -3311,8 +4613,6 @@
       <w:r>
         <w:t xml:space="preserve"> and</w:t>
       </w:r>
-      <w:bookmarkStart w:id="17" w:name="_GoBack"/>
-      <w:bookmarkEnd w:id="17"/>
       <w:r>
         <w:t xml:space="preserve"> maximum deceleration.</w:t>
       </w:r>
@@ -3501,7 +4801,7 @@
                     <pic:cNvPicPr/>
                   </pic:nvPicPr>
                   <pic:blipFill>
-                    <a:blip r:embed="rId13">
+                    <a:blip r:embed="rId18">
                       <a:extLst>
                         <a:ext uri="{28A0092B-C50C-407E-A947-70E740481C1C}">
                           <a14:useLocalDpi xmlns:a14="http://schemas.microsoft.com/office/drawing/2010/main" val="0"/>
@@ -3851,7 +5151,7 @@
       </w:pPr>
     </w:p>
     <w:sectPr>
-      <w:headerReference w:type="default" r:id="rId14"/>
+      <w:headerReference w:type="default" r:id="rId19"/>
       <w:pgSz w:w="12240" w:h="15840" w:code="1"/>
       <w:pgMar w:top="1440" w:right="1296" w:bottom="1440" w:left="1296" w:header="720" w:footer="720" w:gutter="0"/>
       <w:pgNumType w:start="1"/>
@@ -3863,7 +5163,7 @@
 </file>
 
 <file path=word/endnotes.xml><?xml version="1.0" encoding="utf-8"?>
-<w:endnotes xmlns:wpc="http://schemas.microsoft.com/office/word/2010/wordprocessingCanvas" xmlns:cx="http://schemas.microsoft.com/office/drawing/2014/chartex" xmlns:cx1="http://schemas.microsoft.com/office/drawing/2015/9/8/chartex" xmlns:cx2="http://schemas.microsoft.com/office/drawing/2015/10/21/chartex" xmlns:mc="http://schemas.openxmlformats.org/markup-compatibility/2006" xmlns:o="urn:schemas-microsoft-com:office:office" xmlns:r="http://schemas.openxmlformats.org/officeDocument/2006/relationships" xmlns:m="http://schemas.openxmlformats.org/officeDocument/2006/math" xmlns:v="urn:schemas-microsoft-com:vml" xmlns:wp14="http://schemas.microsoft.com/office/word/2010/wordprocessingDrawing" xmlns:wp="http://schemas.openxmlformats.org/drawingml/2006/wordprocessingDrawing" xmlns:w10="urn:schemas-microsoft-com:office:word" xmlns:w="http://schemas.openxmlformats.org/wordprocessingml/2006/main" xmlns:w14="http://schemas.microsoft.com/office/word/2010/wordml" xmlns:w15="http://schemas.microsoft.com/office/word/2012/wordml" xmlns:w16se="http://schemas.microsoft.com/office/word/2015/wordml/symex" xmlns:wpg="http://schemas.microsoft.com/office/word/2010/wordprocessingGroup" xmlns:wpi="http://schemas.microsoft.com/office/word/2010/wordprocessingInk" xmlns:wne="http://schemas.microsoft.com/office/word/2006/wordml" xmlns:wps="http://schemas.microsoft.com/office/word/2010/wordprocessingShape" mc:Ignorable="w14 w15 w16se wp14">
+<w:endnotes xmlns:wpc="http://schemas.microsoft.com/office/word/2010/wordprocessingCanvas" xmlns:mc="http://schemas.openxmlformats.org/markup-compatibility/2006" xmlns:o="urn:schemas-microsoft-com:office:office" xmlns:r="http://schemas.openxmlformats.org/officeDocument/2006/relationships" xmlns:m="http://schemas.openxmlformats.org/officeDocument/2006/math" xmlns:v="urn:schemas-microsoft-com:vml" xmlns:wp14="http://schemas.microsoft.com/office/word/2010/wordprocessingDrawing" xmlns:wp="http://schemas.openxmlformats.org/drawingml/2006/wordprocessingDrawing" xmlns:w10="urn:schemas-microsoft-com:office:word" xmlns:w="http://schemas.openxmlformats.org/wordprocessingml/2006/main" xmlns:w14="http://schemas.microsoft.com/office/word/2010/wordml" xmlns:w15="http://schemas.microsoft.com/office/word/2012/wordml" xmlns:wpg="http://schemas.microsoft.com/office/word/2010/wordprocessingGroup" xmlns:wpi="http://schemas.microsoft.com/office/word/2010/wordprocessingInk" xmlns:wne="http://schemas.microsoft.com/office/word/2006/wordml" xmlns:wps="http://schemas.microsoft.com/office/word/2010/wordprocessingShape" mc:Ignorable="w14 w15 wp14">
   <w:endnote w:type="separator" w:id="-1">
     <w:p>
       <w:pPr>
@@ -3888,7 +5188,7 @@
 </file>
 
 <file path=word/footer1.xml><?xml version="1.0" encoding="utf-8"?>
-<w:ftr xmlns:wpc="http://schemas.microsoft.com/office/word/2010/wordprocessingCanvas" xmlns:cx="http://schemas.microsoft.com/office/drawing/2014/chartex" xmlns:cx1="http://schemas.microsoft.com/office/drawing/2015/9/8/chartex" xmlns:cx2="http://schemas.microsoft.com/office/drawing/2015/10/21/chartex" xmlns:mc="http://schemas.openxmlformats.org/markup-compatibility/2006" xmlns:o="urn:schemas-microsoft-com:office:office" xmlns:r="http://schemas.openxmlformats.org/officeDocument/2006/relationships" xmlns:m="http://schemas.openxmlformats.org/officeDocument/2006/math" xmlns:v="urn:schemas-microsoft-com:vml" xmlns:wp14="http://schemas.microsoft.com/office/word/2010/wordprocessingDrawing" xmlns:wp="http://schemas.openxmlformats.org/drawingml/2006/wordprocessingDrawing" xmlns:w10="urn:schemas-microsoft-com:office:word" xmlns:w="http://schemas.openxmlformats.org/wordprocessingml/2006/main" xmlns:w14="http://schemas.microsoft.com/office/word/2010/wordml" xmlns:w15="http://schemas.microsoft.com/office/word/2012/wordml" xmlns:w16se="http://schemas.microsoft.com/office/word/2015/wordml/symex" xmlns:wpg="http://schemas.microsoft.com/office/word/2010/wordprocessingGroup" xmlns:wpi="http://schemas.microsoft.com/office/word/2010/wordprocessingInk" xmlns:wne="http://schemas.microsoft.com/office/word/2006/wordml" xmlns:wps="http://schemas.microsoft.com/office/word/2010/wordprocessingShape" mc:Ignorable="w14 w15 w16se wp14">
+<w:ftr xmlns:wpc="http://schemas.microsoft.com/office/word/2010/wordprocessingCanvas" xmlns:mc="http://schemas.openxmlformats.org/markup-compatibility/2006" xmlns:o="urn:schemas-microsoft-com:office:office" xmlns:r="http://schemas.openxmlformats.org/officeDocument/2006/relationships" xmlns:m="http://schemas.openxmlformats.org/officeDocument/2006/math" xmlns:v="urn:schemas-microsoft-com:vml" xmlns:wp14="http://schemas.microsoft.com/office/word/2010/wordprocessingDrawing" xmlns:wp="http://schemas.openxmlformats.org/drawingml/2006/wordprocessingDrawing" xmlns:w10="urn:schemas-microsoft-com:office:word" xmlns:w="http://schemas.openxmlformats.org/wordprocessingml/2006/main" xmlns:w14="http://schemas.microsoft.com/office/word/2010/wordml" xmlns:w15="http://schemas.microsoft.com/office/word/2012/wordml" xmlns:wpg="http://schemas.microsoft.com/office/word/2010/wordprocessingGroup" xmlns:wpi="http://schemas.microsoft.com/office/word/2010/wordprocessingInk" xmlns:wne="http://schemas.microsoft.com/office/word/2006/wordml" xmlns:wps="http://schemas.microsoft.com/office/word/2010/wordprocessingShape" mc:Ignorable="w14 w15 wp14">
   <w:p>
     <w:pPr>
       <w:pStyle w:val="Footer"/>
@@ -3899,7 +5199,7 @@
 </file>
 
 <file path=word/footer2.xml><?xml version="1.0" encoding="utf-8"?>
-<w:ftr xmlns:wpc="http://schemas.microsoft.com/office/word/2010/wordprocessingCanvas" xmlns:cx="http://schemas.microsoft.com/office/drawing/2014/chartex" xmlns:cx1="http://schemas.microsoft.com/office/drawing/2015/9/8/chartex" xmlns:cx2="http://schemas.microsoft.com/office/drawing/2015/10/21/chartex" xmlns:mc="http://schemas.openxmlformats.org/markup-compatibility/2006" xmlns:o="urn:schemas-microsoft-com:office:office" xmlns:r="http://schemas.openxmlformats.org/officeDocument/2006/relationships" xmlns:m="http://schemas.openxmlformats.org/officeDocument/2006/math" xmlns:v="urn:schemas-microsoft-com:vml" xmlns:wp14="http://schemas.microsoft.com/office/word/2010/wordprocessingDrawing" xmlns:wp="http://schemas.openxmlformats.org/drawingml/2006/wordprocessingDrawing" xmlns:w10="urn:schemas-microsoft-com:office:word" xmlns:w="http://schemas.openxmlformats.org/wordprocessingml/2006/main" xmlns:w14="http://schemas.microsoft.com/office/word/2010/wordml" xmlns:w15="http://schemas.microsoft.com/office/word/2012/wordml" xmlns:w16se="http://schemas.microsoft.com/office/word/2015/wordml/symex" xmlns:wpg="http://schemas.microsoft.com/office/word/2010/wordprocessingGroup" xmlns:wpi="http://schemas.microsoft.com/office/word/2010/wordprocessingInk" xmlns:wne="http://schemas.microsoft.com/office/word/2006/wordml" xmlns:wps="http://schemas.microsoft.com/office/word/2010/wordprocessingShape" mc:Ignorable="w14 w15 w16se wp14">
+<w:ftr xmlns:wpc="http://schemas.microsoft.com/office/word/2010/wordprocessingCanvas" xmlns:mc="http://schemas.openxmlformats.org/markup-compatibility/2006" xmlns:o="urn:schemas-microsoft-com:office:office" xmlns:r="http://schemas.openxmlformats.org/officeDocument/2006/relationships" xmlns:m="http://schemas.openxmlformats.org/officeDocument/2006/math" xmlns:v="urn:schemas-microsoft-com:vml" xmlns:wp14="http://schemas.microsoft.com/office/word/2010/wordprocessingDrawing" xmlns:wp="http://schemas.openxmlformats.org/drawingml/2006/wordprocessingDrawing" xmlns:w10="urn:schemas-microsoft-com:office:word" xmlns:w="http://schemas.openxmlformats.org/wordprocessingml/2006/main" xmlns:w14="http://schemas.microsoft.com/office/word/2010/wordml" xmlns:w15="http://schemas.microsoft.com/office/word/2012/wordml" xmlns:wpg="http://schemas.microsoft.com/office/word/2010/wordprocessingGroup" xmlns:wpi="http://schemas.microsoft.com/office/word/2010/wordprocessingInk" xmlns:wne="http://schemas.microsoft.com/office/word/2006/wordml" xmlns:wps="http://schemas.microsoft.com/office/word/2010/wordprocessingShape" mc:Ignorable="w14 w15 wp14">
   <w:p>
     <w:pPr>
       <w:pStyle w:val="Footer"/>
@@ -3909,7 +5209,7 @@
 </file>
 
 <file path=word/footnotes.xml><?xml version="1.0" encoding="utf-8"?>
-<w:footnotes xmlns:wpc="http://schemas.microsoft.com/office/word/2010/wordprocessingCanvas" xmlns:cx="http://schemas.microsoft.com/office/drawing/2014/chartex" xmlns:cx1="http://schemas.microsoft.com/office/drawing/2015/9/8/chartex" xmlns:cx2="http://schemas.microsoft.com/office/drawing/2015/10/21/chartex" xmlns:mc="http://schemas.openxmlformats.org/markup-compatibility/2006" xmlns:o="urn:schemas-microsoft-com:office:office" xmlns:r="http://schemas.openxmlformats.org/officeDocument/2006/relationships" xmlns:m="http://schemas.openxmlformats.org/officeDocument/2006/math" xmlns:v="urn:schemas-microsoft-com:vml" xmlns:wp14="http://schemas.microsoft.com/office/word/2010/wordprocessingDrawing" xmlns:wp="http://schemas.openxmlformats.org/drawingml/2006/wordprocessingDrawing" xmlns:w10="urn:schemas-microsoft-com:office:word" xmlns:w="http://schemas.openxmlformats.org/wordprocessingml/2006/main" xmlns:w14="http://schemas.microsoft.com/office/word/2010/wordml" xmlns:w15="http://schemas.microsoft.com/office/word/2012/wordml" xmlns:w16se="http://schemas.microsoft.com/office/word/2015/wordml/symex" xmlns:wpg="http://schemas.microsoft.com/office/word/2010/wordprocessingGroup" xmlns:wpi="http://schemas.microsoft.com/office/word/2010/wordprocessingInk" xmlns:wne="http://schemas.microsoft.com/office/word/2006/wordml" xmlns:wps="http://schemas.microsoft.com/office/word/2010/wordprocessingShape" mc:Ignorable="w14 w15 w16se wp14">
+<w:footnotes xmlns:wpc="http://schemas.microsoft.com/office/word/2010/wordprocessingCanvas" xmlns:mc="http://schemas.openxmlformats.org/markup-compatibility/2006" xmlns:o="urn:schemas-microsoft-com:office:office" xmlns:r="http://schemas.openxmlformats.org/officeDocument/2006/relationships" xmlns:m="http://schemas.openxmlformats.org/officeDocument/2006/math" xmlns:v="urn:schemas-microsoft-com:vml" xmlns:wp14="http://schemas.microsoft.com/office/word/2010/wordprocessingDrawing" xmlns:wp="http://schemas.openxmlformats.org/drawingml/2006/wordprocessingDrawing" xmlns:w10="urn:schemas-microsoft-com:office:word" xmlns:w="http://schemas.openxmlformats.org/wordprocessingml/2006/main" xmlns:w14="http://schemas.microsoft.com/office/word/2010/wordml" xmlns:w15="http://schemas.microsoft.com/office/word/2012/wordml" xmlns:wpg="http://schemas.microsoft.com/office/word/2010/wordprocessingGroup" xmlns:wpi="http://schemas.microsoft.com/office/word/2010/wordprocessingInk" xmlns:wne="http://schemas.microsoft.com/office/word/2006/wordml" xmlns:wps="http://schemas.microsoft.com/office/word/2010/wordprocessingShape" mc:Ignorable="w14 w15 wp14">
   <w:footnote w:type="separator" w:id="-1">
     <w:p>
       <w:pPr>
@@ -3934,7 +5234,7 @@
 </file>
 
 <file path=word/header1.xml><?xml version="1.0" encoding="utf-8"?>
-<w:hdr xmlns:wpc="http://schemas.microsoft.com/office/word/2010/wordprocessingCanvas" xmlns:cx="http://schemas.microsoft.com/office/drawing/2014/chartex" xmlns:cx1="http://schemas.microsoft.com/office/drawing/2015/9/8/chartex" xmlns:cx2="http://schemas.microsoft.com/office/drawing/2015/10/21/chartex" xmlns:mc="http://schemas.openxmlformats.org/markup-compatibility/2006" xmlns:o="urn:schemas-microsoft-com:office:office" xmlns:r="http://schemas.openxmlformats.org/officeDocument/2006/relationships" xmlns:m="http://schemas.openxmlformats.org/officeDocument/2006/math" xmlns:v="urn:schemas-microsoft-com:vml" xmlns:wp14="http://schemas.microsoft.com/office/word/2010/wordprocessingDrawing" xmlns:wp="http://schemas.openxmlformats.org/drawingml/2006/wordprocessingDrawing" xmlns:w10="urn:schemas-microsoft-com:office:word" xmlns:w="http://schemas.openxmlformats.org/wordprocessingml/2006/main" xmlns:w14="http://schemas.microsoft.com/office/word/2010/wordml" xmlns:w15="http://schemas.microsoft.com/office/word/2012/wordml" xmlns:w16se="http://schemas.microsoft.com/office/word/2015/wordml/symex" xmlns:wpg="http://schemas.microsoft.com/office/word/2010/wordprocessingGroup" xmlns:wpi="http://schemas.microsoft.com/office/word/2010/wordprocessingInk" xmlns:wne="http://schemas.microsoft.com/office/word/2006/wordml" xmlns:wps="http://schemas.microsoft.com/office/word/2010/wordprocessingShape" mc:Ignorable="w14 w15 w16se wp14">
+<w:hdr xmlns:wpc="http://schemas.microsoft.com/office/word/2010/wordprocessingCanvas" xmlns:mc="http://schemas.openxmlformats.org/markup-compatibility/2006" xmlns:o="urn:schemas-microsoft-com:office:office" xmlns:r="http://schemas.openxmlformats.org/officeDocument/2006/relationships" xmlns:m="http://schemas.openxmlformats.org/officeDocument/2006/math" xmlns:v="urn:schemas-microsoft-com:vml" xmlns:wp14="http://schemas.microsoft.com/office/word/2010/wordprocessingDrawing" xmlns:wp="http://schemas.openxmlformats.org/drawingml/2006/wordprocessingDrawing" xmlns:w10="urn:schemas-microsoft-com:office:word" xmlns:w="http://schemas.openxmlformats.org/wordprocessingml/2006/main" xmlns:w14="http://schemas.microsoft.com/office/word/2010/wordml" xmlns:w15="http://schemas.microsoft.com/office/word/2012/wordml" xmlns:wpg="http://schemas.microsoft.com/office/word/2010/wordprocessingGroup" xmlns:wpi="http://schemas.microsoft.com/office/word/2010/wordprocessingInk" xmlns:wne="http://schemas.microsoft.com/office/word/2006/wordml" xmlns:wps="http://schemas.microsoft.com/office/word/2010/wordprocessingShape" mc:Ignorable="w14 w15 wp14">
   <w:p>
     <w:pPr>
       <w:pStyle w:val="Header"/>
@@ -3978,7 +5278,7 @@
 </file>
 
 <file path=word/header2.xml><?xml version="1.0" encoding="utf-8"?>
-<w:hdr xmlns:wpc="http://schemas.microsoft.com/office/word/2010/wordprocessingCanvas" xmlns:cx="http://schemas.microsoft.com/office/drawing/2014/chartex" xmlns:cx1="http://schemas.microsoft.com/office/drawing/2015/9/8/chartex" xmlns:cx2="http://schemas.microsoft.com/office/drawing/2015/10/21/chartex" xmlns:mc="http://schemas.openxmlformats.org/markup-compatibility/2006" xmlns:o="urn:schemas-microsoft-com:office:office" xmlns:r="http://schemas.openxmlformats.org/officeDocument/2006/relationships" xmlns:m="http://schemas.openxmlformats.org/officeDocument/2006/math" xmlns:v="urn:schemas-microsoft-com:vml" xmlns:wp14="http://schemas.microsoft.com/office/word/2010/wordprocessingDrawing" xmlns:wp="http://schemas.openxmlformats.org/drawingml/2006/wordprocessingDrawing" xmlns:w10="urn:schemas-microsoft-com:office:word" xmlns:w="http://schemas.openxmlformats.org/wordprocessingml/2006/main" xmlns:w14="http://schemas.microsoft.com/office/word/2010/wordml" xmlns:w15="http://schemas.microsoft.com/office/word/2012/wordml" xmlns:w16se="http://schemas.microsoft.com/office/word/2015/wordml/symex" xmlns:wpg="http://schemas.microsoft.com/office/word/2010/wordprocessingGroup" xmlns:wpi="http://schemas.microsoft.com/office/word/2010/wordprocessingInk" xmlns:wne="http://schemas.microsoft.com/office/word/2006/wordml" xmlns:wps="http://schemas.microsoft.com/office/word/2010/wordprocessingShape" mc:Ignorable="w14 w15 w16se wp14">
+<w:hdr xmlns:wpc="http://schemas.microsoft.com/office/word/2010/wordprocessingCanvas" xmlns:mc="http://schemas.openxmlformats.org/markup-compatibility/2006" xmlns:o="urn:schemas-microsoft-com:office:office" xmlns:r="http://schemas.openxmlformats.org/officeDocument/2006/relationships" xmlns:m="http://schemas.openxmlformats.org/officeDocument/2006/math" xmlns:v="urn:schemas-microsoft-com:vml" xmlns:wp14="http://schemas.microsoft.com/office/word/2010/wordprocessingDrawing" xmlns:wp="http://schemas.openxmlformats.org/drawingml/2006/wordprocessingDrawing" xmlns:w10="urn:schemas-microsoft-com:office:word" xmlns:w="http://schemas.openxmlformats.org/wordprocessingml/2006/main" xmlns:w14="http://schemas.microsoft.com/office/word/2010/wordml" xmlns:w15="http://schemas.microsoft.com/office/word/2012/wordml" xmlns:wpg="http://schemas.microsoft.com/office/word/2010/wordprocessingGroup" xmlns:wpi="http://schemas.microsoft.com/office/word/2010/wordprocessingInk" xmlns:wne="http://schemas.microsoft.com/office/word/2006/wordml" xmlns:wps="http://schemas.microsoft.com/office/word/2010/wordprocessingShape" mc:Ignorable="w14 w15 wp14">
   <w:p>
     <w:pPr>
       <w:pStyle w:val="Header"/>
@@ -4015,7 +5315,7 @@
       <w:rPr>
         <w:noProof/>
       </w:rPr>
-      <w:t>8</w:t>
+      <w:t>2</w:t>
     </w:r>
     <w:r>
       <w:fldChar w:fldCharType="end"/>
@@ -4025,7 +5325,7 @@
 </file>
 
 <file path=word/numbering.xml><?xml version="1.0" encoding="utf-8"?>
-<w:numbering xmlns:wpc="http://schemas.microsoft.com/office/word/2010/wordprocessingCanvas" xmlns:cx="http://schemas.microsoft.com/office/drawing/2014/chartex" xmlns:cx1="http://schemas.microsoft.com/office/drawing/2015/9/8/chartex" xmlns:cx2="http://schemas.microsoft.com/office/drawing/2015/10/21/chartex" xmlns:mc="http://schemas.openxmlformats.org/markup-compatibility/2006" xmlns:o="urn:schemas-microsoft-com:office:office" xmlns:r="http://schemas.openxmlformats.org/officeDocument/2006/relationships" xmlns:m="http://schemas.openxmlformats.org/officeDocument/2006/math" xmlns:v="urn:schemas-microsoft-com:vml" xmlns:wp14="http://schemas.microsoft.com/office/word/2010/wordprocessingDrawing" xmlns:wp="http://schemas.openxmlformats.org/drawingml/2006/wordprocessingDrawing" xmlns:w10="urn:schemas-microsoft-com:office:word" xmlns:w="http://schemas.openxmlformats.org/wordprocessingml/2006/main" xmlns:w14="http://schemas.microsoft.com/office/word/2010/wordml" xmlns:w15="http://schemas.microsoft.com/office/word/2012/wordml" xmlns:w16se="http://schemas.microsoft.com/office/word/2015/wordml/symex" xmlns:wpg="http://schemas.microsoft.com/office/word/2010/wordprocessingGroup" xmlns:wpi="http://schemas.microsoft.com/office/word/2010/wordprocessingInk" xmlns:wne="http://schemas.microsoft.com/office/word/2006/wordml" xmlns:wps="http://schemas.microsoft.com/office/word/2010/wordprocessingShape" mc:Ignorable="w14 w15 w16se wp14">
+<w:numbering xmlns:wpc="http://schemas.microsoft.com/office/word/2010/wordprocessingCanvas" xmlns:mc="http://schemas.openxmlformats.org/markup-compatibility/2006" xmlns:o="urn:schemas-microsoft-com:office:office" xmlns:r="http://schemas.openxmlformats.org/officeDocument/2006/relationships" xmlns:m="http://schemas.openxmlformats.org/officeDocument/2006/math" xmlns:v="urn:schemas-microsoft-com:vml" xmlns:wp14="http://schemas.microsoft.com/office/word/2010/wordprocessingDrawing" xmlns:wp="http://schemas.openxmlformats.org/drawingml/2006/wordprocessingDrawing" xmlns:w10="urn:schemas-microsoft-com:office:word" xmlns:w="http://schemas.openxmlformats.org/wordprocessingml/2006/main" xmlns:w14="http://schemas.microsoft.com/office/word/2010/wordml" xmlns:w15="http://schemas.microsoft.com/office/word/2012/wordml" xmlns:wpg="http://schemas.microsoft.com/office/word/2010/wordprocessingGroup" xmlns:wpi="http://schemas.microsoft.com/office/word/2010/wordprocessingInk" xmlns:wne="http://schemas.microsoft.com/office/word/2006/wordml" xmlns:wps="http://schemas.microsoft.com/office/word/2010/wordprocessingShape" mc:Ignorable="w14 w15 wp14">
   <w:abstractNum w:abstractNumId="0" w15:restartNumberingAfterBreak="0">
     <w:nsid w:val="FFFFFFFB"/>
     <w:multiLevelType w:val="multilevel"/>
@@ -4456,7 +5756,7 @@
 </file>
 
 <file path=word/styles.xml><?xml version="1.0" encoding="utf-8"?>
-<w:styles xmlns:mc="http://schemas.openxmlformats.org/markup-compatibility/2006" xmlns:r="http://schemas.openxmlformats.org/officeDocument/2006/relationships" xmlns:w="http://schemas.openxmlformats.org/wordprocessingml/2006/main" xmlns:w14="http://schemas.microsoft.com/office/word/2010/wordml" xmlns:w15="http://schemas.microsoft.com/office/word/2012/wordml" xmlns:w16se="http://schemas.microsoft.com/office/word/2015/wordml/symex" mc:Ignorable="w14 w15 w16se">
+<w:styles xmlns:mc="http://schemas.openxmlformats.org/markup-compatibility/2006" xmlns:r="http://schemas.openxmlformats.org/officeDocument/2006/relationships" xmlns:w="http://schemas.openxmlformats.org/wordprocessingml/2006/main" xmlns:w14="http://schemas.microsoft.com/office/word/2010/wordml" xmlns:w15="http://schemas.microsoft.com/office/word/2012/wordml" mc:Ignorable="w14 w15">
   <w:docDefaults>
     <w:rPrDefault>
       <w:rPr>
@@ -4472,7 +5772,7 @@
       </w:pPr>
     </w:pPrDefault>
   </w:docDefaults>
-  <w:latentStyles w:defLockedState="0" w:defUIPriority="99" w:defSemiHidden="0" w:defUnhideWhenUsed="0" w:defQFormat="0" w:count="372">
+  <w:latentStyles w:defLockedState="0" w:defUIPriority="99" w:defSemiHidden="0" w:defUnhideWhenUsed="0" w:defQFormat="0" w:count="371">
     <w:lsdException w:name="Normal" w:uiPriority="0" w:qFormat="1"/>
     <w:lsdException w:name="heading 1" w:uiPriority="0" w:qFormat="1"/>
     <w:lsdException w:name="heading 2" w:semiHidden="1" w:uiPriority="0" w:unhideWhenUsed="1" w:qFormat="1"/>
@@ -4844,7 +6144,6 @@
     <w:lsdException w:name="List Table 5 Dark Accent 6" w:uiPriority="50"/>
     <w:lsdException w:name="List Table 6 Colorful Accent 6" w:uiPriority="51"/>
     <w:lsdException w:name="List Table 7 Colorful Accent 6" w:uiPriority="52"/>
-    <w:lsdException w:name="Mention" w:semiHidden="1" w:unhideWhenUsed="1"/>
   </w:latentStyles>
   <w:style w:type="paragraph" w:default="1" w:styleId="Normal">
     <w:name w:val="Normal"/>
@@ -5741,7 +7040,7 @@
 </file>
 
 <file path=customXml/itemProps1.xml><?xml version="1.0" encoding="utf-8"?>
-<ds:datastoreItem xmlns:ds="http://schemas.openxmlformats.org/officeDocument/2006/customXml" ds:itemID="{CD91D3C5-14EA-445D-AF94-69B2323434B1}">
+<ds:datastoreItem xmlns:ds="http://schemas.openxmlformats.org/officeDocument/2006/customXml" ds:itemID="{505F57A7-BE79-4C0B-9B31-B2C0F1C0603D}">
   <ds:schemaRefs>
     <ds:schemaRef ds:uri="http://schemas.openxmlformats.org/officeDocument/2006/bibliography"/>
   </ds:schemaRefs>

</xml_diff>